<commit_message>
Updated text and links in docs, archived previous version
</commit_message>
<xml_diff>
--- a/docs/pacsapp-package-checklist.docx
+++ b/docs/pacsapp-package-checklist.docx
@@ -9,7 +9,7 @@
         <w:ind w:left="360" w:hanging="360"/>
         <w:jc w:val="center"/>
         <w:rPr>
-          <w:rFonts w:ascii="Cambria" w:eastAsiaTheme="majorEastAsia" w:hAnsi="Cambria" w:cstheme="majorBidi"/>
+          <w:rFonts w:ascii="Cambria" w:hAnsi="Cambria" w:eastAsiaTheme="majorEastAsia" w:cstheme="majorBidi"/>
           <w:b/>
           <w:bCs/>
           <w:color w:val="2F5496" w:themeColor="accent1" w:themeShade="BF"/>
@@ -18,11 +18,11 @@
           <w:lang w:val="en-US"/>
         </w:rPr>
       </w:pPr>
-      <w:bookmarkStart w:id="0" w:name="_tosp7asphsfj"/>
+      <w:bookmarkStart w:name="_tosp7asphsfj" w:id="0"/>
       <w:bookmarkEnd w:id="0"/>
       <w:r>
         <w:rPr>
-          <w:rFonts w:ascii="Cambria" w:eastAsiaTheme="majorEastAsia" w:hAnsi="Cambria" w:cstheme="majorBidi"/>
+          <w:rFonts w:ascii="Cambria" w:hAnsi="Cambria" w:eastAsiaTheme="majorEastAsia" w:cstheme="majorBidi"/>
           <w:b/>
           <w:bCs/>
           <w:color w:val="2F5496" w:themeColor="accent1" w:themeShade="BF"/>
@@ -34,7 +34,7 @@
       </w:r>
       <w:r>
         <w:rPr>
-          <w:rFonts w:ascii="Cambria" w:eastAsiaTheme="majorEastAsia" w:hAnsi="Cambria" w:cstheme="majorBidi"/>
+          <w:rFonts w:ascii="Cambria" w:hAnsi="Cambria" w:eastAsiaTheme="majorEastAsia" w:cstheme="majorBidi"/>
           <w:b/>
           <w:bCs/>
           <w:color w:val="2F5496" w:themeColor="accent1" w:themeShade="BF"/>
@@ -46,7 +46,7 @@
       </w:r>
       <w:r>
         <w:rPr>
-          <w:rFonts w:ascii="Cambria" w:eastAsiaTheme="majorEastAsia" w:hAnsi="Cambria" w:cstheme="majorBidi"/>
+          <w:rFonts w:ascii="Cambria" w:hAnsi="Cambria" w:eastAsiaTheme="majorEastAsia" w:cstheme="majorBidi"/>
           <w:b/>
           <w:bCs/>
           <w:color w:val="2F5496" w:themeColor="accent1" w:themeShade="BF"/>
@@ -58,7 +58,7 @@
       </w:r>
       <w:r>
         <w:rPr>
-          <w:rFonts w:ascii="Cambria" w:eastAsiaTheme="majorEastAsia" w:hAnsi="Cambria" w:cstheme="majorBidi"/>
+          <w:rFonts w:ascii="Cambria" w:hAnsi="Cambria" w:eastAsiaTheme="majorEastAsia" w:cstheme="majorBidi"/>
           <w:b/>
           <w:bCs/>
           <w:color w:val="2F5496" w:themeColor="accent1" w:themeShade="BF"/>
@@ -80,7 +80,7 @@
           <w:szCs w:val="24"/>
         </w:rPr>
       </w:pPr>
-      <w:bookmarkStart w:id="1" w:name="_1fsyy6go1vz1"/>
+      <w:bookmarkStart w:name="_1fsyy6go1vz1" w:id="1"/>
       <w:bookmarkEnd w:id="1"/>
     </w:p>
     <w:p>
@@ -275,7 +275,7 @@
         <w:spacing w:before="480" w:after="0"/>
         <w:ind w:left="360" w:hanging="360"/>
         <w:rPr>
-          <w:rFonts w:ascii="Cambria" w:eastAsiaTheme="majorEastAsia" w:hAnsi="Cambria" w:cstheme="majorBidi"/>
+          <w:rFonts w:ascii="Cambria" w:hAnsi="Cambria" w:eastAsiaTheme="majorEastAsia" w:cstheme="majorBidi"/>
           <w:b/>
           <w:bCs/>
           <w:color w:val="2F5496" w:themeColor="accent1" w:themeShade="BF"/>
@@ -284,11 +284,11 @@
           <w:lang w:val="en-US"/>
         </w:rPr>
       </w:pPr>
-      <w:bookmarkStart w:id="2" w:name="_ynno9dijbmi0"/>
+      <w:bookmarkStart w:name="_ynno9dijbmi0" w:id="2"/>
       <w:bookmarkEnd w:id="2"/>
       <w:r>
         <w:rPr>
-          <w:rFonts w:ascii="Cambria" w:eastAsiaTheme="majorEastAsia" w:hAnsi="Cambria" w:cstheme="majorBidi"/>
+          <w:rFonts w:ascii="Cambria" w:hAnsi="Cambria" w:eastAsiaTheme="majorEastAsia" w:cstheme="majorBidi"/>
           <w:b/>
           <w:bCs/>
           <w:color w:val="2F5496" w:themeColor="accent1" w:themeShade="BF"/>
@@ -300,7 +300,7 @@
       </w:r>
       <w:r>
         <w:rPr>
-          <w:rFonts w:ascii="Cambria" w:eastAsiaTheme="majorEastAsia" w:hAnsi="Cambria" w:cstheme="majorBidi"/>
+          <w:rFonts w:ascii="Cambria" w:hAnsi="Cambria" w:eastAsiaTheme="majorEastAsia" w:cstheme="majorBidi"/>
           <w:b/>
           <w:bCs/>
           <w:color w:val="2F5496" w:themeColor="accent1" w:themeShade="BF"/>
@@ -312,7 +312,7 @@
       </w:r>
       <w:r>
         <w:rPr>
-          <w:rFonts w:ascii="Cambria" w:eastAsiaTheme="majorEastAsia" w:hAnsi="Cambria" w:cstheme="majorBidi"/>
+          <w:rFonts w:ascii="Cambria" w:hAnsi="Cambria" w:eastAsiaTheme="majorEastAsia" w:cstheme="majorBidi"/>
           <w:b/>
           <w:bCs/>
           <w:color w:val="2F5496" w:themeColor="accent1" w:themeShade="BF"/>
@@ -328,12 +328,12 @@
         <w:tblW w:w="9420" w:type="dxa"/>
         <w:tblInd w:w="205" w:type="dxa"/>
         <w:tblBorders>
-          <w:top w:val="single" w:sz="4" w:space="0" w:color="000000"/>
-          <w:left w:val="single" w:sz="4" w:space="0" w:color="000000"/>
-          <w:bottom w:val="single" w:sz="4" w:space="0" w:color="000000"/>
-          <w:right w:val="single" w:sz="4" w:space="0" w:color="000000"/>
-          <w:insideH w:val="single" w:sz="4" w:space="0" w:color="000000"/>
-          <w:insideV w:val="single" w:sz="4" w:space="0" w:color="000000"/>
+          <w:top w:val="single" w:color="000000" w:sz="4" w:space="0"/>
+          <w:left w:val="single" w:color="000000" w:sz="4" w:space="0"/>
+          <w:bottom w:val="single" w:color="000000" w:sz="4" w:space="0"/>
+          <w:right w:val="single" w:color="000000" w:sz="4" w:space="0"/>
+          <w:insideH w:val="single" w:color="000000" w:sz="4" w:space="0"/>
+          <w:insideV w:val="single" w:color="000000" w:sz="4" w:space="0"/>
         </w:tblBorders>
         <w:tblLayout w:type="fixed"/>
         <w:tblLook w:val="04A0" w:firstRow="1" w:lastRow="0" w:firstColumn="1" w:lastColumn="0" w:noHBand="0" w:noVBand="1"/>
@@ -350,10 +350,10 @@
           <w:tcPr>
             <w:tcW w:w="3210" w:type="dxa"/>
             <w:tcBorders>
-              <w:top w:val="single" w:sz="4" w:space="0" w:color="000000"/>
-              <w:left w:val="single" w:sz="4" w:space="0" w:color="000000"/>
-              <w:bottom w:val="single" w:sz="4" w:space="0" w:color="000000"/>
-              <w:right w:val="single" w:sz="4" w:space="0" w:color="000000"/>
+              <w:top w:val="single" w:color="000000" w:sz="4" w:space="0"/>
+              <w:left w:val="single" w:color="000000" w:sz="4" w:space="0"/>
+              <w:bottom w:val="single" w:color="000000" w:sz="4" w:space="0"/>
+              <w:right w:val="single" w:color="000000" w:sz="4" w:space="0"/>
             </w:tcBorders>
             <w:shd w:val="clear" w:color="auto" w:fill="C0C0C0"/>
             <w:hideMark/>
@@ -380,10 +380,10 @@
           <w:tcPr>
             <w:tcW w:w="6210" w:type="dxa"/>
             <w:tcBorders>
-              <w:top w:val="single" w:sz="4" w:space="0" w:color="000000"/>
-              <w:left w:val="single" w:sz="4" w:space="0" w:color="000000"/>
-              <w:bottom w:val="single" w:sz="4" w:space="0" w:color="000000"/>
-              <w:right w:val="single" w:sz="4" w:space="0" w:color="000000"/>
+              <w:top w:val="single" w:color="000000" w:sz="4" w:space="0"/>
+              <w:left w:val="single" w:color="000000" w:sz="4" w:space="0"/>
+              <w:bottom w:val="single" w:color="000000" w:sz="4" w:space="0"/>
+              <w:right w:val="single" w:color="000000" w:sz="4" w:space="0"/>
             </w:tcBorders>
             <w:shd w:val="clear" w:color="auto" w:fill="auto"/>
           </w:tcPr>
@@ -407,10 +407,10 @@
           <w:tcPr>
             <w:tcW w:w="3210" w:type="dxa"/>
             <w:tcBorders>
-              <w:top w:val="single" w:sz="4" w:space="0" w:color="000000"/>
-              <w:left w:val="single" w:sz="4" w:space="0" w:color="000000"/>
-              <w:bottom w:val="single" w:sz="4" w:space="0" w:color="000000"/>
-              <w:right w:val="single" w:sz="4" w:space="0" w:color="000000"/>
+              <w:top w:val="single" w:color="000000" w:sz="4" w:space="0"/>
+              <w:left w:val="single" w:color="000000" w:sz="4" w:space="0"/>
+              <w:bottom w:val="single" w:color="000000" w:sz="4" w:space="0"/>
+              <w:right w:val="single" w:color="000000" w:sz="4" w:space="0"/>
             </w:tcBorders>
             <w:shd w:val="clear" w:color="auto" w:fill="C0C0C0"/>
             <w:hideMark/>
@@ -420,7 +420,7 @@
               <w:spacing w:line="244" w:lineRule="auto"/>
               <w:ind w:right="96"/>
               <w:rPr>
-                <w:rFonts w:ascii="Times New Roman" w:eastAsia="Tahoma" w:hAnsi="Times New Roman" w:cs="Times New Roman"/>
+                <w:rFonts w:ascii="Times New Roman" w:hAnsi="Times New Roman" w:eastAsia="Tahoma" w:cs="Times New Roman"/>
                 <w:color w:val="000000"/>
               </w:rPr>
             </w:pPr>
@@ -437,10 +437,10 @@
           <w:tcPr>
             <w:tcW w:w="6210" w:type="dxa"/>
             <w:tcBorders>
-              <w:top w:val="single" w:sz="4" w:space="0" w:color="000000"/>
-              <w:left w:val="single" w:sz="4" w:space="0" w:color="000000"/>
-              <w:bottom w:val="single" w:sz="4" w:space="0" w:color="000000"/>
-              <w:right w:val="single" w:sz="4" w:space="0" w:color="000000"/>
+              <w:top w:val="single" w:color="000000" w:sz="4" w:space="0"/>
+              <w:left w:val="single" w:color="000000" w:sz="4" w:space="0"/>
+              <w:bottom w:val="single" w:color="000000" w:sz="4" w:space="0"/>
+              <w:right w:val="single" w:color="000000" w:sz="4" w:space="0"/>
             </w:tcBorders>
             <w:shd w:val="clear" w:color="auto" w:fill="auto"/>
           </w:tcPr>
@@ -464,10 +464,10 @@
           <w:tcPr>
             <w:tcW w:w="3210" w:type="dxa"/>
             <w:tcBorders>
-              <w:top w:val="single" w:sz="4" w:space="0" w:color="000000"/>
-              <w:left w:val="single" w:sz="4" w:space="0" w:color="000000"/>
-              <w:bottom w:val="single" w:sz="4" w:space="0" w:color="000000"/>
-              <w:right w:val="single" w:sz="4" w:space="0" w:color="000000"/>
+              <w:top w:val="single" w:color="000000" w:sz="4" w:space="0"/>
+              <w:left w:val="single" w:color="000000" w:sz="4" w:space="0"/>
+              <w:bottom w:val="single" w:color="000000" w:sz="4" w:space="0"/>
+              <w:right w:val="single" w:color="000000" w:sz="4" w:space="0"/>
             </w:tcBorders>
             <w:shd w:val="clear" w:color="auto" w:fill="C0C0C0"/>
             <w:hideMark/>
@@ -477,7 +477,7 @@
               <w:spacing w:line="244" w:lineRule="auto"/>
               <w:ind w:right="95"/>
               <w:rPr>
-                <w:rFonts w:ascii="Times New Roman" w:eastAsia="Tahoma" w:hAnsi="Times New Roman" w:cs="Times New Roman"/>
+                <w:rFonts w:ascii="Times New Roman" w:hAnsi="Times New Roman" w:eastAsia="Tahoma" w:cs="Times New Roman"/>
                 <w:color w:val="000000"/>
                 <w:sz w:val="24"/>
                 <w:szCs w:val="24"/>
@@ -496,10 +496,10 @@
           <w:tcPr>
             <w:tcW w:w="6210" w:type="dxa"/>
             <w:tcBorders>
-              <w:top w:val="single" w:sz="4" w:space="0" w:color="000000"/>
-              <w:left w:val="single" w:sz="4" w:space="0" w:color="000000"/>
-              <w:bottom w:val="single" w:sz="4" w:space="0" w:color="000000"/>
-              <w:right w:val="single" w:sz="4" w:space="0" w:color="000000"/>
+              <w:top w:val="single" w:color="000000" w:sz="4" w:space="0"/>
+              <w:left w:val="single" w:color="000000" w:sz="4" w:space="0"/>
+              <w:bottom w:val="single" w:color="000000" w:sz="4" w:space="0"/>
+              <w:right w:val="single" w:color="000000" w:sz="4" w:space="0"/>
             </w:tcBorders>
             <w:shd w:val="clear" w:color="auto" w:fill="auto"/>
           </w:tcPr>
@@ -525,7 +525,7 @@
         </w:numPr>
         <w:spacing w:before="480" w:after="0"/>
         <w:rPr>
-          <w:rFonts w:ascii="Cambria" w:eastAsiaTheme="majorEastAsia" w:hAnsi="Cambria" w:cstheme="majorBidi"/>
+          <w:rFonts w:ascii="Cambria" w:hAnsi="Cambria" w:eastAsiaTheme="majorEastAsia" w:cstheme="majorBidi"/>
           <w:b/>
           <w:bCs/>
           <w:color w:val="2F5496" w:themeColor="accent1" w:themeShade="BF"/>
@@ -536,7 +536,7 @@
       </w:pPr>
       <w:r>
         <w:rPr>
-          <w:rFonts w:ascii="Cambria" w:eastAsiaTheme="majorEastAsia" w:hAnsi="Cambria" w:cstheme="majorBidi"/>
+          <w:rFonts w:ascii="Cambria" w:hAnsi="Cambria" w:eastAsiaTheme="majorEastAsia" w:cstheme="majorBidi"/>
           <w:b/>
           <w:bCs/>
           <w:color w:val="2F5496" w:themeColor="accent1" w:themeShade="BF"/>
@@ -548,7 +548,7 @@
       </w:r>
       <w:r>
         <w:rPr>
-          <w:rFonts w:ascii="Cambria" w:eastAsiaTheme="majorEastAsia" w:hAnsi="Cambria" w:cstheme="majorBidi"/>
+          <w:rFonts w:ascii="Cambria" w:hAnsi="Cambria" w:eastAsiaTheme="majorEastAsia" w:cstheme="majorBidi"/>
           <w:b/>
           <w:bCs/>
           <w:color w:val="2F5496" w:themeColor="accent1" w:themeShade="BF"/>
@@ -711,12 +711,12 @@
         <w:tblW w:w="9510" w:type="dxa"/>
         <w:tblInd w:w="115" w:type="dxa"/>
         <w:tblBorders>
-          <w:top w:val="single" w:sz="4" w:space="0" w:color="000000"/>
-          <w:left w:val="single" w:sz="4" w:space="0" w:color="000000"/>
-          <w:bottom w:val="single" w:sz="4" w:space="0" w:color="000000"/>
-          <w:right w:val="single" w:sz="4" w:space="0" w:color="000000"/>
-          <w:insideH w:val="single" w:sz="4" w:space="0" w:color="000000"/>
-          <w:insideV w:val="single" w:sz="4" w:space="0" w:color="000000"/>
+          <w:top w:val="single" w:color="000000" w:sz="4" w:space="0"/>
+          <w:left w:val="single" w:color="000000" w:sz="4" w:space="0"/>
+          <w:bottom w:val="single" w:color="000000" w:sz="4" w:space="0"/>
+          <w:right w:val="single" w:color="000000" w:sz="4" w:space="0"/>
+          <w:insideH w:val="single" w:color="000000" w:sz="4" w:space="0"/>
+          <w:insideV w:val="single" w:color="000000" w:sz="4" w:space="0"/>
         </w:tblBorders>
         <w:tblLayout w:type="fixed"/>
         <w:tblLook w:val="04A0" w:firstRow="1" w:lastRow="0" w:firstColumn="1" w:lastColumn="0" w:noHBand="0" w:noVBand="1"/>
@@ -736,12 +736,13 @@
           <w:tcPr>
             <w:tcW w:w="1140" w:type="dxa"/>
             <w:tcBorders>
-              <w:top w:val="single" w:sz="4" w:space="0" w:color="000000"/>
-              <w:left w:val="single" w:sz="4" w:space="0" w:color="000000"/>
-              <w:bottom w:val="single" w:sz="4" w:space="0" w:color="000000"/>
-              <w:right w:val="single" w:sz="4" w:space="0" w:color="000000"/>
+              <w:top w:val="single" w:color="000000" w:themeColor="text1" w:sz="4" w:space="0"/>
+              <w:left w:val="single" w:color="000000" w:themeColor="text1" w:sz="4" w:space="0"/>
+              <w:bottom w:val="single" w:color="000000" w:themeColor="text1" w:sz="4" w:space="0"/>
+              <w:right w:val="single" w:color="000000" w:themeColor="text1" w:sz="4" w:space="0"/>
             </w:tcBorders>
             <w:shd w:val="clear" w:color="auto" w:fill="C0C0C0"/>
+            <w:tcMar/>
             <w:hideMark/>
           </w:tcPr>
           <w:p>
@@ -768,12 +769,13 @@
           <w:tcPr>
             <w:tcW w:w="3855" w:type="dxa"/>
             <w:tcBorders>
-              <w:top w:val="single" w:sz="4" w:space="0" w:color="000000"/>
-              <w:left w:val="single" w:sz="4" w:space="0" w:color="000000"/>
-              <w:bottom w:val="single" w:sz="4" w:space="0" w:color="000000"/>
-              <w:right w:val="single" w:sz="4" w:space="0" w:color="000000"/>
+              <w:top w:val="single" w:color="000000" w:themeColor="text1" w:sz="4" w:space="0"/>
+              <w:left w:val="single" w:color="000000" w:themeColor="text1" w:sz="4" w:space="0"/>
+              <w:bottom w:val="single" w:color="000000" w:themeColor="text1" w:sz="4" w:space="0"/>
+              <w:right w:val="single" w:color="000000" w:themeColor="text1" w:sz="4" w:space="0"/>
             </w:tcBorders>
             <w:shd w:val="clear" w:color="auto" w:fill="C0C0C0"/>
+            <w:tcMar/>
             <w:hideMark/>
           </w:tcPr>
           <w:p>
@@ -800,12 +802,13 @@
           <w:tcPr>
             <w:tcW w:w="1455" w:type="dxa"/>
             <w:tcBorders>
-              <w:top w:val="single" w:sz="4" w:space="0" w:color="000000"/>
-              <w:left w:val="single" w:sz="4" w:space="0" w:color="000000"/>
-              <w:bottom w:val="single" w:sz="4" w:space="0" w:color="000000"/>
-              <w:right w:val="single" w:sz="4" w:space="0" w:color="000000"/>
+              <w:top w:val="single" w:color="000000" w:themeColor="text1" w:sz="4" w:space="0"/>
+              <w:left w:val="single" w:color="000000" w:themeColor="text1" w:sz="4" w:space="0"/>
+              <w:bottom w:val="single" w:color="000000" w:themeColor="text1" w:sz="4" w:space="0"/>
+              <w:right w:val="single" w:color="000000" w:themeColor="text1" w:sz="4" w:space="0"/>
             </w:tcBorders>
             <w:shd w:val="clear" w:color="auto" w:fill="C0C0C0"/>
+            <w:tcMar/>
           </w:tcPr>
           <w:p>
             <w:pPr>
@@ -850,12 +853,13 @@
           <w:tcPr>
             <w:tcW w:w="3060" w:type="dxa"/>
             <w:tcBorders>
-              <w:top w:val="single" w:sz="4" w:space="0" w:color="000000"/>
-              <w:left w:val="single" w:sz="4" w:space="0" w:color="000000"/>
-              <w:bottom w:val="single" w:sz="4" w:space="0" w:color="000000"/>
-              <w:right w:val="single" w:sz="4" w:space="0" w:color="000000"/>
+              <w:top w:val="single" w:color="000000" w:themeColor="text1" w:sz="4" w:space="0"/>
+              <w:left w:val="single" w:color="000000" w:themeColor="text1" w:sz="4" w:space="0"/>
+              <w:bottom w:val="single" w:color="000000" w:themeColor="text1" w:sz="4" w:space="0"/>
+              <w:right w:val="single" w:color="000000" w:themeColor="text1" w:sz="4" w:space="0"/>
             </w:tcBorders>
             <w:shd w:val="clear" w:color="auto" w:fill="C0C0C0"/>
+            <w:tcMar/>
             <w:hideMark/>
           </w:tcPr>
           <w:p>
@@ -924,11 +928,12 @@
           <w:tcPr>
             <w:tcW w:w="1140" w:type="dxa"/>
             <w:tcBorders>
-              <w:top w:val="single" w:sz="4" w:space="0" w:color="000000"/>
-              <w:left w:val="single" w:sz="4" w:space="0" w:color="000000"/>
-              <w:bottom w:val="single" w:sz="4" w:space="0" w:color="000000"/>
-              <w:right w:val="single" w:sz="4" w:space="0" w:color="000000"/>
-            </w:tcBorders>
+              <w:top w:val="single" w:color="000000" w:themeColor="text1" w:sz="4" w:space="0"/>
+              <w:left w:val="single" w:color="000000" w:themeColor="text1" w:sz="4" w:space="0"/>
+              <w:bottom w:val="single" w:color="000000" w:themeColor="text1" w:sz="4" w:space="0"/>
+              <w:right w:val="single" w:color="000000" w:themeColor="text1" w:sz="4" w:space="0"/>
+            </w:tcBorders>
+            <w:tcMar/>
             <w:hideMark/>
           </w:tcPr>
           <w:p>
@@ -960,11 +965,12 @@
           <w:tcPr>
             <w:tcW w:w="3855" w:type="dxa"/>
             <w:tcBorders>
-              <w:top w:val="single" w:sz="4" w:space="0" w:color="000000"/>
-              <w:left w:val="single" w:sz="4" w:space="0" w:color="000000"/>
-              <w:bottom w:val="single" w:sz="4" w:space="0" w:color="000000"/>
-              <w:right w:val="single" w:sz="4" w:space="0" w:color="000000"/>
-            </w:tcBorders>
+              <w:top w:val="single" w:color="000000" w:themeColor="text1" w:sz="4" w:space="0"/>
+              <w:left w:val="single" w:color="000000" w:themeColor="text1" w:sz="4" w:space="0"/>
+              <w:bottom w:val="single" w:color="000000" w:themeColor="text1" w:sz="4" w:space="0"/>
+              <w:right w:val="single" w:color="000000" w:themeColor="text1" w:sz="4" w:space="0"/>
+            </w:tcBorders>
+            <w:tcMar/>
             <w:hideMark/>
           </w:tcPr>
           <w:p>
@@ -975,7 +981,7 @@
                 <w:color w:val="000000"/>
               </w:rPr>
             </w:pPr>
-            <w:hyperlink r:id="rId7" w:history="1">
+            <w:hyperlink w:history="1" r:id="rId7">
               <w:r>
                 <w:rPr>
                   <w:rStyle w:val="Hyperlink"/>
@@ -1085,11 +1091,12 @@
           <w:tcPr>
             <w:tcW w:w="1455" w:type="dxa"/>
             <w:tcBorders>
-              <w:top w:val="single" w:sz="4" w:space="0" w:color="000000"/>
-              <w:left w:val="single" w:sz="4" w:space="0" w:color="000000"/>
-              <w:bottom w:val="single" w:sz="4" w:space="0" w:color="000000"/>
-              <w:right w:val="single" w:sz="4" w:space="0" w:color="000000"/>
-            </w:tcBorders>
+              <w:top w:val="single" w:color="000000" w:themeColor="text1" w:sz="4" w:space="0"/>
+              <w:left w:val="single" w:color="000000" w:themeColor="text1" w:sz="4" w:space="0"/>
+              <w:bottom w:val="single" w:color="000000" w:themeColor="text1" w:sz="4" w:space="0"/>
+              <w:right w:val="single" w:color="000000" w:themeColor="text1" w:sz="4" w:space="0"/>
+            </w:tcBorders>
+            <w:tcMar/>
           </w:tcPr>
           <w:p>
             <w:pPr>
@@ -1106,11 +1113,12 @@
           <w:tcPr>
             <w:tcW w:w="3060" w:type="dxa"/>
             <w:tcBorders>
-              <w:top w:val="single" w:sz="4" w:space="0" w:color="000000"/>
-              <w:left w:val="single" w:sz="4" w:space="0" w:color="000000"/>
-              <w:bottom w:val="single" w:sz="4" w:space="0" w:color="000000"/>
-              <w:right w:val="single" w:sz="4" w:space="0" w:color="000000"/>
-            </w:tcBorders>
+              <w:top w:val="single" w:color="000000" w:themeColor="text1" w:sz="4" w:space="0"/>
+              <w:left w:val="single" w:color="000000" w:themeColor="text1" w:sz="4" w:space="0"/>
+              <w:bottom w:val="single" w:color="000000" w:themeColor="text1" w:sz="4" w:space="0"/>
+              <w:right w:val="single" w:color="000000" w:themeColor="text1" w:sz="4" w:space="0"/>
+            </w:tcBorders>
+            <w:tcMar/>
           </w:tcPr>
           <w:p>
             <w:pPr>
@@ -1132,11 +1140,12 @@
           <w:tcPr>
             <w:tcW w:w="1140" w:type="dxa"/>
             <w:tcBorders>
-              <w:top w:val="single" w:sz="4" w:space="0" w:color="000000"/>
-              <w:left w:val="single" w:sz="4" w:space="0" w:color="000000"/>
-              <w:bottom w:val="single" w:sz="4" w:space="0" w:color="000000"/>
-              <w:right w:val="single" w:sz="4" w:space="0" w:color="000000"/>
-            </w:tcBorders>
+              <w:top w:val="single" w:color="000000" w:themeColor="text1" w:sz="4" w:space="0"/>
+              <w:left w:val="single" w:color="000000" w:themeColor="text1" w:sz="4" w:space="0"/>
+              <w:bottom w:val="single" w:color="000000" w:themeColor="text1" w:sz="4" w:space="0"/>
+              <w:right w:val="single" w:color="000000" w:themeColor="text1" w:sz="4" w:space="0"/>
+            </w:tcBorders>
+            <w:tcMar/>
           </w:tcPr>
           <w:p>
             <w:pPr>
@@ -1165,11 +1174,12 @@
           <w:tcPr>
             <w:tcW w:w="3855" w:type="dxa"/>
             <w:tcBorders>
-              <w:top w:val="single" w:sz="4" w:space="0" w:color="000000"/>
-              <w:left w:val="single" w:sz="4" w:space="0" w:color="000000"/>
-              <w:bottom w:val="single" w:sz="4" w:space="0" w:color="000000"/>
-              <w:right w:val="single" w:sz="4" w:space="0" w:color="000000"/>
-            </w:tcBorders>
+              <w:top w:val="single" w:color="000000" w:themeColor="text1" w:sz="4" w:space="0"/>
+              <w:left w:val="single" w:color="000000" w:themeColor="text1" w:sz="4" w:space="0"/>
+              <w:bottom w:val="single" w:color="000000" w:themeColor="text1" w:sz="4" w:space="0"/>
+              <w:right w:val="single" w:color="000000" w:themeColor="text1" w:sz="4" w:space="0"/>
+            </w:tcBorders>
+            <w:tcMar/>
           </w:tcPr>
           <w:p>
             <w:pPr>
@@ -1178,7 +1188,7 @@
                 <w:rFonts w:ascii="Times New Roman" w:hAnsi="Times New Roman" w:cs="Times New Roman"/>
               </w:rPr>
             </w:pPr>
-            <w:hyperlink r:id="rId8" w:history="1">
+            <w:hyperlink w:history="1" r:id="rId8">
               <w:r>
                 <w:rPr>
                   <w:rStyle w:val="Hyperlink"/>
@@ -1226,11 +1236,12 @@
           <w:tcPr>
             <w:tcW w:w="1455" w:type="dxa"/>
             <w:tcBorders>
-              <w:top w:val="single" w:sz="4" w:space="0" w:color="000000"/>
-              <w:left w:val="single" w:sz="4" w:space="0" w:color="000000"/>
-              <w:bottom w:val="single" w:sz="4" w:space="0" w:color="000000"/>
-              <w:right w:val="single" w:sz="4" w:space="0" w:color="000000"/>
-            </w:tcBorders>
+              <w:top w:val="single" w:color="000000" w:themeColor="text1" w:sz="4" w:space="0"/>
+              <w:left w:val="single" w:color="000000" w:themeColor="text1" w:sz="4" w:space="0"/>
+              <w:bottom w:val="single" w:color="000000" w:themeColor="text1" w:sz="4" w:space="0"/>
+              <w:right w:val="single" w:color="000000" w:themeColor="text1" w:sz="4" w:space="0"/>
+            </w:tcBorders>
+            <w:tcMar/>
           </w:tcPr>
           <w:p>
             <w:pPr>
@@ -1247,11 +1258,12 @@
           <w:tcPr>
             <w:tcW w:w="3060" w:type="dxa"/>
             <w:tcBorders>
-              <w:top w:val="single" w:sz="4" w:space="0" w:color="000000"/>
-              <w:left w:val="single" w:sz="4" w:space="0" w:color="000000"/>
-              <w:bottom w:val="single" w:sz="4" w:space="0" w:color="000000"/>
-              <w:right w:val="single" w:sz="4" w:space="0" w:color="000000"/>
-            </w:tcBorders>
+              <w:top w:val="single" w:color="000000" w:themeColor="text1" w:sz="4" w:space="0"/>
+              <w:left w:val="single" w:color="000000" w:themeColor="text1" w:sz="4" w:space="0"/>
+              <w:bottom w:val="single" w:color="000000" w:themeColor="text1" w:sz="4" w:space="0"/>
+              <w:right w:val="single" w:color="000000" w:themeColor="text1" w:sz="4" w:space="0"/>
+            </w:tcBorders>
+            <w:tcMar/>
           </w:tcPr>
           <w:p>
             <w:pPr>
@@ -1273,11 +1285,12 @@
           <w:tcPr>
             <w:tcW w:w="1140" w:type="dxa"/>
             <w:tcBorders>
-              <w:top w:val="single" w:sz="4" w:space="0" w:color="000000"/>
-              <w:left w:val="single" w:sz="4" w:space="0" w:color="000000"/>
-              <w:bottom w:val="single" w:sz="4" w:space="0" w:color="000000"/>
-              <w:right w:val="single" w:sz="4" w:space="0" w:color="000000"/>
-            </w:tcBorders>
+              <w:top w:val="single" w:color="000000" w:themeColor="text1" w:sz="4" w:space="0"/>
+              <w:left w:val="single" w:color="000000" w:themeColor="text1" w:sz="4" w:space="0"/>
+              <w:bottom w:val="single" w:color="000000" w:themeColor="text1" w:sz="4" w:space="0"/>
+              <w:right w:val="single" w:color="000000" w:themeColor="text1" w:sz="4" w:space="0"/>
+            </w:tcBorders>
+            <w:tcMar/>
           </w:tcPr>
           <w:p>
             <w:pPr>
@@ -1307,11 +1320,12 @@
           <w:tcPr>
             <w:tcW w:w="3855" w:type="dxa"/>
             <w:tcBorders>
-              <w:top w:val="single" w:sz="4" w:space="0" w:color="000000"/>
-              <w:left w:val="single" w:sz="4" w:space="0" w:color="000000"/>
-              <w:bottom w:val="single" w:sz="4" w:space="0" w:color="000000"/>
-              <w:right w:val="single" w:sz="4" w:space="0" w:color="000000"/>
-            </w:tcBorders>
+              <w:top w:val="single" w:color="000000" w:themeColor="text1" w:sz="4" w:space="0"/>
+              <w:left w:val="single" w:color="000000" w:themeColor="text1" w:sz="4" w:space="0"/>
+              <w:bottom w:val="single" w:color="000000" w:themeColor="text1" w:sz="4" w:space="0"/>
+              <w:right w:val="single" w:color="000000" w:themeColor="text1" w:sz="4" w:space="0"/>
+            </w:tcBorders>
+            <w:tcMar/>
             <w:hideMark/>
           </w:tcPr>
           <w:p>
@@ -1321,7 +1335,7 @@
                 <w:rFonts w:ascii="Times New Roman" w:hAnsi="Times New Roman" w:cs="Times New Roman"/>
               </w:rPr>
             </w:pPr>
-            <w:hyperlink r:id="rId9" w:history="1">
+            <w:hyperlink w:history="1" r:id="rId9">
               <w:r>
                 <w:rPr>
                   <w:rStyle w:val="Hyperlink"/>
@@ -1369,11 +1383,12 @@
           <w:tcPr>
             <w:tcW w:w="1455" w:type="dxa"/>
             <w:tcBorders>
-              <w:top w:val="single" w:sz="4" w:space="0" w:color="000000"/>
-              <w:left w:val="single" w:sz="4" w:space="0" w:color="000000"/>
-              <w:bottom w:val="single" w:sz="4" w:space="0" w:color="000000"/>
-              <w:right w:val="single" w:sz="4" w:space="0" w:color="000000"/>
-            </w:tcBorders>
+              <w:top w:val="single" w:color="000000" w:themeColor="text1" w:sz="4" w:space="0"/>
+              <w:left w:val="single" w:color="000000" w:themeColor="text1" w:sz="4" w:space="0"/>
+              <w:bottom w:val="single" w:color="000000" w:themeColor="text1" w:sz="4" w:space="0"/>
+              <w:right w:val="single" w:color="000000" w:themeColor="text1" w:sz="4" w:space="0"/>
+            </w:tcBorders>
+            <w:tcMar/>
           </w:tcPr>
           <w:p>
             <w:pPr>
@@ -1390,11 +1405,12 @@
           <w:tcPr>
             <w:tcW w:w="3060" w:type="dxa"/>
             <w:tcBorders>
-              <w:top w:val="single" w:sz="4" w:space="0" w:color="000000"/>
-              <w:left w:val="single" w:sz="4" w:space="0" w:color="000000"/>
-              <w:bottom w:val="single" w:sz="4" w:space="0" w:color="000000"/>
-              <w:right w:val="single" w:sz="4" w:space="0" w:color="000000"/>
-            </w:tcBorders>
+              <w:top w:val="single" w:color="000000" w:themeColor="text1" w:sz="4" w:space="0"/>
+              <w:left w:val="single" w:color="000000" w:themeColor="text1" w:sz="4" w:space="0"/>
+              <w:bottom w:val="single" w:color="000000" w:themeColor="text1" w:sz="4" w:space="0"/>
+              <w:right w:val="single" w:color="000000" w:themeColor="text1" w:sz="4" w:space="0"/>
+            </w:tcBorders>
+            <w:tcMar/>
           </w:tcPr>
           <w:p>
             <w:pPr>
@@ -1416,11 +1432,12 @@
           <w:tcPr>
             <w:tcW w:w="1140" w:type="dxa"/>
             <w:tcBorders>
-              <w:top w:val="single" w:sz="4" w:space="0" w:color="000000"/>
-              <w:left w:val="single" w:sz="4" w:space="0" w:color="000000"/>
-              <w:bottom w:val="single" w:sz="4" w:space="0" w:color="000000"/>
-              <w:right w:val="single" w:sz="4" w:space="0" w:color="000000"/>
-            </w:tcBorders>
+              <w:top w:val="single" w:color="000000" w:themeColor="text1" w:sz="4" w:space="0"/>
+              <w:left w:val="single" w:color="000000" w:themeColor="text1" w:sz="4" w:space="0"/>
+              <w:bottom w:val="single" w:color="000000" w:themeColor="text1" w:sz="4" w:space="0"/>
+              <w:right w:val="single" w:color="000000" w:themeColor="text1" w:sz="4" w:space="0"/>
+            </w:tcBorders>
+            <w:tcMar/>
           </w:tcPr>
           <w:p>
             <w:pPr>
@@ -1451,65 +1468,71 @@
           <w:tcPr>
             <w:tcW w:w="3855" w:type="dxa"/>
             <w:tcBorders>
-              <w:top w:val="single" w:sz="4" w:space="0" w:color="000000"/>
-              <w:left w:val="single" w:sz="4" w:space="0" w:color="000000"/>
-              <w:bottom w:val="single" w:sz="4" w:space="0" w:color="000000"/>
-              <w:right w:val="single" w:sz="4" w:space="0" w:color="000000"/>
-            </w:tcBorders>
-          </w:tcPr>
-          <w:p>
-            <w:pPr>
+              <w:top w:val="single" w:color="000000" w:themeColor="text1" w:sz="4" w:space="0"/>
+              <w:left w:val="single" w:color="000000" w:themeColor="text1" w:sz="4" w:space="0"/>
+              <w:bottom w:val="single" w:color="000000" w:themeColor="text1" w:sz="4" w:space="0"/>
+              <w:right w:val="single" w:color="000000" w:themeColor="text1" w:sz="4" w:space="0"/>
+            </w:tcBorders>
+            <w:tcMar/>
+          </w:tcPr>
+          <w:p>
+            <w:pPr>
+              <w:pStyle w:val="Normal"/>
               <w:ind w:left="107" w:right="-30"/>
               <w:rPr>
                 <w:rFonts w:ascii="Times New Roman" w:hAnsi="Times New Roman" w:cs="Times New Roman"/>
                 <w:color w:val="000000"/>
               </w:rPr>
             </w:pPr>
-            <w:hyperlink r:id="rId10" w:history="1">
+            <w:hyperlink r:id="R1961a3fe849b4afd">
               <w:r>
                 <w:rPr>
                   <w:rStyle w:val="Hyperlink"/>
                   <w:rFonts w:ascii="Times New Roman" w:hAnsi="Times New Roman" w:cs="Times New Roman"/>
                 </w:rPr>
-                <w:t>Equipment Table GSA PACS Application v0.2</w:t>
+                <w:t>Equipment Table GSA PACS Application v0.</w:t>
               </w:r>
               <w:r>
                 <w:rPr>
                   <w:rStyle w:val="Hyperlink"/>
                   <w:rFonts w:ascii="Times New Roman" w:hAnsi="Times New Roman" w:cs="Times New Roman"/>
                 </w:rPr>
-                <w:t>.0</w:t>
+                <w:t>3.0</w:t>
               </w:r>
             </w:hyperlink>
             <w:r>
               <w:rPr>
                 <w:rFonts w:ascii="Times New Roman" w:hAnsi="Times New Roman" w:cs="Times New Roman"/>
               </w:rPr>
-              <w:t xml:space="preserve"> (MS Excel, </w:t>
-            </w:r>
-            <w:r>
-              <w:rPr>
-                <w:rFonts w:ascii="Times New Roman" w:hAnsi="Times New Roman" w:cs="Times New Roman"/>
-              </w:rPr>
-              <w:t>November</w:t>
-            </w:r>
-            <w:r>
-              <w:rPr>
-                <w:rFonts w:ascii="Times New Roman" w:hAnsi="Times New Roman" w:cs="Times New Roman"/>
-              </w:rPr>
               <w:t xml:space="preserve"> </w:t>
             </w:r>
             <w:r>
               <w:rPr>
-                <w:rFonts w:ascii="Times New Roman" w:hAnsi="Times New Roman" w:cs="Times New Roman"/>
-              </w:rPr>
-              <w:t>2023) (</w:t>
-            </w:r>
-            <w:r>
-              <w:rPr>
-                <w:rFonts w:ascii="Times New Roman" w:hAnsi="Times New Roman" w:cs="Times New Roman"/>
-                <w:i/>
-                <w:iCs/>
+                <w:rFonts w:ascii="Times New Roman" w:hAnsi="Times New Roman" w:eastAsia="Times New Roman" w:cs="Times New Roman"/>
+                <w:noProof w:val="0"/>
+                <w:sz w:val="22"/>
+                <w:szCs w:val="22"/>
+                <w:lang w:val="en-US"/>
+              </w:rPr>
+              <w:t>(MS Excel, August 2024)</w:t>
+            </w:r>
+            <w:r>
+              <w:rPr>
+                <w:rFonts w:ascii="Times New Roman" w:hAnsi="Times New Roman" w:cs="Times New Roman"/>
+              </w:rPr>
+              <w:t xml:space="preserve"> </w:t>
+            </w:r>
+            <w:r>
+              <w:rPr>
+                <w:rFonts w:ascii="Times New Roman" w:hAnsi="Times New Roman" w:cs="Times New Roman"/>
+              </w:rPr>
+              <w:t>(</w:t>
+            </w:r>
+            <w:r>
+              <w:rPr>
+                <w:rFonts w:ascii="Times New Roman" w:hAnsi="Times New Roman" w:cs="Times New Roman"/>
+                <w:i w:val="1"/>
+                <w:iCs w:val="1"/>
               </w:rPr>
               <w:t>Mandatory)</w:t>
             </w:r>
@@ -1519,11 +1542,12 @@
           <w:tcPr>
             <w:tcW w:w="1455" w:type="dxa"/>
             <w:tcBorders>
-              <w:top w:val="single" w:sz="4" w:space="0" w:color="000000"/>
-              <w:left w:val="single" w:sz="4" w:space="0" w:color="000000"/>
-              <w:bottom w:val="single" w:sz="4" w:space="0" w:color="000000"/>
-              <w:right w:val="single" w:sz="4" w:space="0" w:color="000000"/>
-            </w:tcBorders>
+              <w:top w:val="single" w:color="000000" w:themeColor="text1" w:sz="4" w:space="0"/>
+              <w:left w:val="single" w:color="000000" w:themeColor="text1" w:sz="4" w:space="0"/>
+              <w:bottom w:val="single" w:color="000000" w:themeColor="text1" w:sz="4" w:space="0"/>
+              <w:right w:val="single" w:color="000000" w:themeColor="text1" w:sz="4" w:space="0"/>
+            </w:tcBorders>
+            <w:tcMar/>
           </w:tcPr>
           <w:p>
             <w:pPr>
@@ -1540,11 +1564,12 @@
           <w:tcPr>
             <w:tcW w:w="3060" w:type="dxa"/>
             <w:tcBorders>
-              <w:top w:val="single" w:sz="4" w:space="0" w:color="000000"/>
-              <w:left w:val="single" w:sz="4" w:space="0" w:color="000000"/>
-              <w:bottom w:val="single" w:sz="4" w:space="0" w:color="000000"/>
-              <w:right w:val="single" w:sz="4" w:space="0" w:color="000000"/>
-            </w:tcBorders>
+              <w:top w:val="single" w:color="000000" w:themeColor="text1" w:sz="4" w:space="0"/>
+              <w:left w:val="single" w:color="000000" w:themeColor="text1" w:sz="4" w:space="0"/>
+              <w:bottom w:val="single" w:color="000000" w:themeColor="text1" w:sz="4" w:space="0"/>
+              <w:right w:val="single" w:color="000000" w:themeColor="text1" w:sz="4" w:space="0"/>
+            </w:tcBorders>
+            <w:tcMar/>
           </w:tcPr>
           <w:p>
             <w:pPr>
@@ -1567,11 +1592,12 @@
           <w:tcPr>
             <w:tcW w:w="1140" w:type="dxa"/>
             <w:tcBorders>
-              <w:top w:val="single" w:sz="4" w:space="0" w:color="000000"/>
-              <w:left w:val="single" w:sz="4" w:space="0" w:color="000000"/>
-              <w:bottom w:val="single" w:sz="4" w:space="0" w:color="000000"/>
-              <w:right w:val="single" w:sz="4" w:space="0" w:color="000000"/>
-            </w:tcBorders>
+              <w:top w:val="single" w:color="000000" w:themeColor="text1" w:sz="4" w:space="0"/>
+              <w:left w:val="single" w:color="000000" w:themeColor="text1" w:sz="4" w:space="0"/>
+              <w:bottom w:val="single" w:color="000000" w:themeColor="text1" w:sz="4" w:space="0"/>
+              <w:right w:val="single" w:color="000000" w:themeColor="text1" w:sz="4" w:space="0"/>
+            </w:tcBorders>
+            <w:tcMar/>
           </w:tcPr>
           <w:p>
             <w:pPr>
@@ -1604,11 +1630,12 @@
           <w:tcPr>
             <w:tcW w:w="3855" w:type="dxa"/>
             <w:tcBorders>
-              <w:top w:val="single" w:sz="4" w:space="0" w:color="000000"/>
-              <w:left w:val="single" w:sz="4" w:space="0" w:color="000000"/>
-              <w:bottom w:val="single" w:sz="4" w:space="0" w:color="000000"/>
-              <w:right w:val="single" w:sz="4" w:space="0" w:color="000000"/>
-            </w:tcBorders>
+              <w:top w:val="single" w:color="000000" w:themeColor="text1" w:sz="4" w:space="0"/>
+              <w:left w:val="single" w:color="000000" w:themeColor="text1" w:sz="4" w:space="0"/>
+              <w:bottom w:val="single" w:color="000000" w:themeColor="text1" w:sz="4" w:space="0"/>
+              <w:right w:val="single" w:color="000000" w:themeColor="text1" w:sz="4" w:space="0"/>
+            </w:tcBorders>
+            <w:tcMar/>
           </w:tcPr>
           <w:p>
             <w:pPr>
@@ -1618,7 +1645,7 @@
                 <w:color w:val="000000"/>
               </w:rPr>
             </w:pPr>
-            <w:hyperlink r:id="rId11" w:history="1">
+            <w:hyperlink w:history="1" r:id="rId11">
               <w:r>
                 <w:rPr>
                   <w:rStyle w:val="Hyperlink"/>
@@ -1654,11 +1681,12 @@
           <w:tcPr>
             <w:tcW w:w="1455" w:type="dxa"/>
             <w:tcBorders>
-              <w:top w:val="single" w:sz="4" w:space="0" w:color="000000"/>
-              <w:left w:val="single" w:sz="4" w:space="0" w:color="000000"/>
-              <w:bottom w:val="single" w:sz="4" w:space="0" w:color="000000"/>
-              <w:right w:val="single" w:sz="4" w:space="0" w:color="000000"/>
-            </w:tcBorders>
+              <w:top w:val="single" w:color="000000" w:themeColor="text1" w:sz="4" w:space="0"/>
+              <w:left w:val="single" w:color="000000" w:themeColor="text1" w:sz="4" w:space="0"/>
+              <w:bottom w:val="single" w:color="000000" w:themeColor="text1" w:sz="4" w:space="0"/>
+              <w:right w:val="single" w:color="000000" w:themeColor="text1" w:sz="4" w:space="0"/>
+            </w:tcBorders>
+            <w:tcMar/>
           </w:tcPr>
           <w:p>
             <w:pPr>
@@ -1675,11 +1703,12 @@
           <w:tcPr>
             <w:tcW w:w="3060" w:type="dxa"/>
             <w:tcBorders>
-              <w:top w:val="single" w:sz="4" w:space="0" w:color="000000"/>
-              <w:left w:val="single" w:sz="4" w:space="0" w:color="000000"/>
-              <w:bottom w:val="single" w:sz="4" w:space="0" w:color="000000"/>
-              <w:right w:val="single" w:sz="4" w:space="0" w:color="000000"/>
-            </w:tcBorders>
+              <w:top w:val="single" w:color="000000" w:themeColor="text1" w:sz="4" w:space="0"/>
+              <w:left w:val="single" w:color="000000" w:themeColor="text1" w:sz="4" w:space="0"/>
+              <w:bottom w:val="single" w:color="000000" w:themeColor="text1" w:sz="4" w:space="0"/>
+              <w:right w:val="single" w:color="000000" w:themeColor="text1" w:sz="4" w:space="0"/>
+            </w:tcBorders>
+            <w:tcMar/>
           </w:tcPr>
           <w:p>
             <w:pPr>
@@ -1702,11 +1731,12 @@
           <w:tcPr>
             <w:tcW w:w="1140" w:type="dxa"/>
             <w:tcBorders>
-              <w:top w:val="single" w:sz="4" w:space="0" w:color="000000"/>
-              <w:left w:val="single" w:sz="4" w:space="0" w:color="000000"/>
-              <w:bottom w:val="single" w:sz="4" w:space="0" w:color="000000"/>
-              <w:right w:val="single" w:sz="4" w:space="0" w:color="000000"/>
-            </w:tcBorders>
+              <w:top w:val="single" w:color="000000" w:themeColor="text1" w:sz="4" w:space="0"/>
+              <w:left w:val="single" w:color="000000" w:themeColor="text1" w:sz="4" w:space="0"/>
+              <w:bottom w:val="single" w:color="000000" w:themeColor="text1" w:sz="4" w:space="0"/>
+              <w:right w:val="single" w:color="000000" w:themeColor="text1" w:sz="4" w:space="0"/>
+            </w:tcBorders>
+            <w:tcMar/>
           </w:tcPr>
           <w:p>
             <w:pPr>
@@ -1731,11 +1761,12 @@
           <w:tcPr>
             <w:tcW w:w="3855" w:type="dxa"/>
             <w:tcBorders>
-              <w:top w:val="single" w:sz="4" w:space="0" w:color="000000"/>
-              <w:left w:val="single" w:sz="4" w:space="0" w:color="000000"/>
-              <w:bottom w:val="single" w:sz="4" w:space="0" w:color="000000"/>
-              <w:right w:val="single" w:sz="4" w:space="0" w:color="000000"/>
-            </w:tcBorders>
+              <w:top w:val="single" w:color="000000" w:themeColor="text1" w:sz="4" w:space="0"/>
+              <w:left w:val="single" w:color="000000" w:themeColor="text1" w:sz="4" w:space="0"/>
+              <w:bottom w:val="single" w:color="000000" w:themeColor="text1" w:sz="4" w:space="0"/>
+              <w:right w:val="single" w:color="000000" w:themeColor="text1" w:sz="4" w:space="0"/>
+            </w:tcBorders>
+            <w:tcMar/>
           </w:tcPr>
           <w:p>
             <w:pPr>
@@ -1765,11 +1796,12 @@
           <w:tcPr>
             <w:tcW w:w="1455" w:type="dxa"/>
             <w:tcBorders>
-              <w:top w:val="single" w:sz="4" w:space="0" w:color="000000"/>
-              <w:left w:val="single" w:sz="4" w:space="0" w:color="000000"/>
-              <w:bottom w:val="single" w:sz="4" w:space="0" w:color="000000"/>
-              <w:right w:val="single" w:sz="4" w:space="0" w:color="000000"/>
-            </w:tcBorders>
+              <w:top w:val="single" w:color="000000" w:themeColor="text1" w:sz="4" w:space="0"/>
+              <w:left w:val="single" w:color="000000" w:themeColor="text1" w:sz="4" w:space="0"/>
+              <w:bottom w:val="single" w:color="000000" w:themeColor="text1" w:sz="4" w:space="0"/>
+              <w:right w:val="single" w:color="000000" w:themeColor="text1" w:sz="4" w:space="0"/>
+            </w:tcBorders>
+            <w:tcMar/>
           </w:tcPr>
           <w:p>
             <w:pPr>
@@ -1786,11 +1818,12 @@
           <w:tcPr>
             <w:tcW w:w="3060" w:type="dxa"/>
             <w:tcBorders>
-              <w:top w:val="single" w:sz="4" w:space="0" w:color="000000"/>
-              <w:left w:val="single" w:sz="4" w:space="0" w:color="000000"/>
-              <w:bottom w:val="single" w:sz="4" w:space="0" w:color="000000"/>
-              <w:right w:val="single" w:sz="4" w:space="0" w:color="000000"/>
-            </w:tcBorders>
+              <w:top w:val="single" w:color="000000" w:themeColor="text1" w:sz="4" w:space="0"/>
+              <w:left w:val="single" w:color="000000" w:themeColor="text1" w:sz="4" w:space="0"/>
+              <w:bottom w:val="single" w:color="000000" w:themeColor="text1" w:sz="4" w:space="0"/>
+              <w:right w:val="single" w:color="000000" w:themeColor="text1" w:sz="4" w:space="0"/>
+            </w:tcBorders>
+            <w:tcMar/>
           </w:tcPr>
           <w:p>
             <w:pPr>
@@ -1813,11 +1846,12 @@
           <w:tcPr>
             <w:tcW w:w="1140" w:type="dxa"/>
             <w:tcBorders>
-              <w:top w:val="single" w:sz="4" w:space="0" w:color="000000"/>
-              <w:left w:val="single" w:sz="4" w:space="0" w:color="000000"/>
-              <w:bottom w:val="single" w:sz="4" w:space="0" w:color="000000"/>
-              <w:right w:val="single" w:sz="4" w:space="0" w:color="000000"/>
-            </w:tcBorders>
+              <w:top w:val="single" w:color="000000" w:themeColor="text1" w:sz="4" w:space="0"/>
+              <w:left w:val="single" w:color="000000" w:themeColor="text1" w:sz="4" w:space="0"/>
+              <w:bottom w:val="single" w:color="000000" w:themeColor="text1" w:sz="4" w:space="0"/>
+              <w:right w:val="single" w:color="000000" w:themeColor="text1" w:sz="4" w:space="0"/>
+            </w:tcBorders>
+            <w:tcMar/>
           </w:tcPr>
           <w:p>
             <w:pPr>
@@ -1842,11 +1876,12 @@
           <w:tcPr>
             <w:tcW w:w="3855" w:type="dxa"/>
             <w:tcBorders>
-              <w:top w:val="single" w:sz="4" w:space="0" w:color="000000"/>
-              <w:left w:val="single" w:sz="4" w:space="0" w:color="000000"/>
-              <w:bottom w:val="single" w:sz="4" w:space="0" w:color="000000"/>
-              <w:right w:val="single" w:sz="4" w:space="0" w:color="000000"/>
-            </w:tcBorders>
+              <w:top w:val="single" w:color="000000" w:themeColor="text1" w:sz="4" w:space="0"/>
+              <w:left w:val="single" w:color="000000" w:themeColor="text1" w:sz="4" w:space="0"/>
+              <w:bottom w:val="single" w:color="000000" w:themeColor="text1" w:sz="4" w:space="0"/>
+              <w:right w:val="single" w:color="000000" w:themeColor="text1" w:sz="4" w:space="0"/>
+            </w:tcBorders>
+            <w:tcMar/>
           </w:tcPr>
           <w:p>
             <w:pPr>
@@ -1857,7 +1892,7 @@
                 <w:color w:val="000000"/>
               </w:rPr>
             </w:pPr>
-            <w:hyperlink r:id="rId12" w:history="1">
+            <w:hyperlink w:history="1" r:id="rId12">
               <w:r>
                 <w:rPr>
                   <w:rStyle w:val="Hyperlink"/>
@@ -1942,11 +1977,12 @@
           <w:tcPr>
             <w:tcW w:w="1455" w:type="dxa"/>
             <w:tcBorders>
-              <w:top w:val="single" w:sz="4" w:space="0" w:color="000000"/>
-              <w:left w:val="single" w:sz="4" w:space="0" w:color="000000"/>
-              <w:bottom w:val="single" w:sz="4" w:space="0" w:color="000000"/>
-              <w:right w:val="single" w:sz="4" w:space="0" w:color="000000"/>
-            </w:tcBorders>
+              <w:top w:val="single" w:color="000000" w:themeColor="text1" w:sz="4" w:space="0"/>
+              <w:left w:val="single" w:color="000000" w:themeColor="text1" w:sz="4" w:space="0"/>
+              <w:bottom w:val="single" w:color="000000" w:themeColor="text1" w:sz="4" w:space="0"/>
+              <w:right w:val="single" w:color="000000" w:themeColor="text1" w:sz="4" w:space="0"/>
+            </w:tcBorders>
+            <w:tcMar/>
           </w:tcPr>
           <w:p>
             <w:pPr>
@@ -1963,11 +1999,12 @@
           <w:tcPr>
             <w:tcW w:w="3060" w:type="dxa"/>
             <w:tcBorders>
-              <w:top w:val="single" w:sz="4" w:space="0" w:color="000000"/>
-              <w:left w:val="single" w:sz="4" w:space="0" w:color="000000"/>
-              <w:bottom w:val="single" w:sz="4" w:space="0" w:color="000000"/>
-              <w:right w:val="single" w:sz="4" w:space="0" w:color="000000"/>
-            </w:tcBorders>
+              <w:top w:val="single" w:color="000000" w:themeColor="text1" w:sz="4" w:space="0"/>
+              <w:left w:val="single" w:color="000000" w:themeColor="text1" w:sz="4" w:space="0"/>
+              <w:bottom w:val="single" w:color="000000" w:themeColor="text1" w:sz="4" w:space="0"/>
+              <w:right w:val="single" w:color="000000" w:themeColor="text1" w:sz="4" w:space="0"/>
+            </w:tcBorders>
+            <w:tcMar/>
           </w:tcPr>
           <w:p>
             <w:pPr>
@@ -1990,11 +2027,12 @@
           <w:tcPr>
             <w:tcW w:w="1140" w:type="dxa"/>
             <w:tcBorders>
-              <w:top w:val="single" w:sz="4" w:space="0" w:color="000000"/>
-              <w:left w:val="single" w:sz="4" w:space="0" w:color="000000"/>
-              <w:bottom w:val="single" w:sz="4" w:space="0" w:color="000000"/>
-              <w:right w:val="single" w:sz="4" w:space="0" w:color="000000"/>
-            </w:tcBorders>
+              <w:top w:val="single" w:color="000000" w:themeColor="text1" w:sz="4" w:space="0"/>
+              <w:left w:val="single" w:color="000000" w:themeColor="text1" w:sz="4" w:space="0"/>
+              <w:bottom w:val="single" w:color="000000" w:themeColor="text1" w:sz="4" w:space="0"/>
+              <w:right w:val="single" w:color="000000" w:themeColor="text1" w:sz="4" w:space="0"/>
+            </w:tcBorders>
+            <w:tcMar/>
           </w:tcPr>
           <w:p>
             <w:pPr>
@@ -2019,11 +2057,12 @@
           <w:tcPr>
             <w:tcW w:w="3855" w:type="dxa"/>
             <w:tcBorders>
-              <w:top w:val="single" w:sz="4" w:space="0" w:color="000000"/>
-              <w:left w:val="single" w:sz="4" w:space="0" w:color="000000"/>
-              <w:bottom w:val="single" w:sz="4" w:space="0" w:color="000000"/>
-              <w:right w:val="single" w:sz="4" w:space="0" w:color="000000"/>
-            </w:tcBorders>
+              <w:top w:val="single" w:color="000000" w:themeColor="text1" w:sz="4" w:space="0"/>
+              <w:left w:val="single" w:color="000000" w:themeColor="text1" w:sz="4" w:space="0"/>
+              <w:bottom w:val="single" w:color="000000" w:themeColor="text1" w:sz="4" w:space="0"/>
+              <w:right w:val="single" w:color="000000" w:themeColor="text1" w:sz="4" w:space="0"/>
+            </w:tcBorders>
+            <w:tcMar/>
           </w:tcPr>
           <w:p>
             <w:pPr>
@@ -2033,7 +2072,7 @@
                 <w:rFonts w:ascii="Times New Roman" w:hAnsi="Times New Roman" w:cs="Times New Roman"/>
               </w:rPr>
             </w:pPr>
-            <w:hyperlink r:id="rId13" w:history="1">
+            <w:hyperlink w:history="1" r:id="rId13">
               <w:r>
                 <w:rPr>
                   <w:rStyle w:val="Hyperlink"/>
@@ -2086,11 +2125,12 @@
           <w:tcPr>
             <w:tcW w:w="1455" w:type="dxa"/>
             <w:tcBorders>
-              <w:top w:val="single" w:sz="4" w:space="0" w:color="000000"/>
-              <w:left w:val="single" w:sz="4" w:space="0" w:color="000000"/>
-              <w:bottom w:val="single" w:sz="4" w:space="0" w:color="000000"/>
-              <w:right w:val="single" w:sz="4" w:space="0" w:color="000000"/>
-            </w:tcBorders>
+              <w:top w:val="single" w:color="000000" w:themeColor="text1" w:sz="4" w:space="0"/>
+              <w:left w:val="single" w:color="000000" w:themeColor="text1" w:sz="4" w:space="0"/>
+              <w:bottom w:val="single" w:color="000000" w:themeColor="text1" w:sz="4" w:space="0"/>
+              <w:right w:val="single" w:color="000000" w:themeColor="text1" w:sz="4" w:space="0"/>
+            </w:tcBorders>
+            <w:tcMar/>
           </w:tcPr>
           <w:p>
             <w:pPr>
@@ -2107,11 +2147,12 @@
           <w:tcPr>
             <w:tcW w:w="3060" w:type="dxa"/>
             <w:tcBorders>
-              <w:top w:val="single" w:sz="4" w:space="0" w:color="000000"/>
-              <w:left w:val="single" w:sz="4" w:space="0" w:color="000000"/>
-              <w:bottom w:val="single" w:sz="4" w:space="0" w:color="000000"/>
-              <w:right w:val="single" w:sz="4" w:space="0" w:color="000000"/>
-            </w:tcBorders>
+              <w:top w:val="single" w:color="000000" w:themeColor="text1" w:sz="4" w:space="0"/>
+              <w:left w:val="single" w:color="000000" w:themeColor="text1" w:sz="4" w:space="0"/>
+              <w:bottom w:val="single" w:color="000000" w:themeColor="text1" w:sz="4" w:space="0"/>
+              <w:right w:val="single" w:color="000000" w:themeColor="text1" w:sz="4" w:space="0"/>
+            </w:tcBorders>
+            <w:tcMar/>
           </w:tcPr>
           <w:p>
             <w:pPr>
@@ -2134,11 +2175,12 @@
           <w:tcPr>
             <w:tcW w:w="1140" w:type="dxa"/>
             <w:tcBorders>
-              <w:top w:val="single" w:sz="4" w:space="0" w:color="000000"/>
-              <w:left w:val="single" w:sz="4" w:space="0" w:color="000000"/>
-              <w:bottom w:val="single" w:sz="4" w:space="0" w:color="000000"/>
-              <w:right w:val="single" w:sz="4" w:space="0" w:color="000000"/>
-            </w:tcBorders>
+              <w:top w:val="single" w:color="000000" w:themeColor="text1" w:sz="4" w:space="0"/>
+              <w:left w:val="single" w:color="000000" w:themeColor="text1" w:sz="4" w:space="0"/>
+              <w:bottom w:val="single" w:color="000000" w:themeColor="text1" w:sz="4" w:space="0"/>
+              <w:right w:val="single" w:color="000000" w:themeColor="text1" w:sz="4" w:space="0"/>
+            </w:tcBorders>
+            <w:tcMar/>
           </w:tcPr>
           <w:p>
             <w:pPr>
@@ -2163,11 +2205,12 @@
           <w:tcPr>
             <w:tcW w:w="3855" w:type="dxa"/>
             <w:tcBorders>
-              <w:top w:val="single" w:sz="4" w:space="0" w:color="000000"/>
-              <w:left w:val="single" w:sz="4" w:space="0" w:color="000000"/>
-              <w:bottom w:val="single" w:sz="4" w:space="0" w:color="000000"/>
-              <w:right w:val="single" w:sz="4" w:space="0" w:color="000000"/>
-            </w:tcBorders>
+              <w:top w:val="single" w:color="000000" w:themeColor="text1" w:sz="4" w:space="0"/>
+              <w:left w:val="single" w:color="000000" w:themeColor="text1" w:sz="4" w:space="0"/>
+              <w:bottom w:val="single" w:color="000000" w:themeColor="text1" w:sz="4" w:space="0"/>
+              <w:right w:val="single" w:color="000000" w:themeColor="text1" w:sz="4" w:space="0"/>
+            </w:tcBorders>
+            <w:tcMar/>
           </w:tcPr>
           <w:p>
             <w:pPr>
@@ -2177,7 +2220,7 @@
                 <w:rFonts w:ascii="Times New Roman" w:hAnsi="Times New Roman" w:cs="Times New Roman"/>
               </w:rPr>
             </w:pPr>
-            <w:hyperlink r:id="rId14" w:history="1">
+            <w:hyperlink w:history="1" r:id="rId14">
               <w:r>
                 <w:rPr>
                   <w:rStyle w:val="Hyperlink"/>
@@ -2213,11 +2256,12 @@
           <w:tcPr>
             <w:tcW w:w="1455" w:type="dxa"/>
             <w:tcBorders>
-              <w:top w:val="single" w:sz="4" w:space="0" w:color="000000"/>
-              <w:left w:val="single" w:sz="4" w:space="0" w:color="000000"/>
-              <w:bottom w:val="single" w:sz="4" w:space="0" w:color="000000"/>
-              <w:right w:val="single" w:sz="4" w:space="0" w:color="000000"/>
-            </w:tcBorders>
+              <w:top w:val="single" w:color="000000" w:themeColor="text1" w:sz="4" w:space="0"/>
+              <w:left w:val="single" w:color="000000" w:themeColor="text1" w:sz="4" w:space="0"/>
+              <w:bottom w:val="single" w:color="000000" w:themeColor="text1" w:sz="4" w:space="0"/>
+              <w:right w:val="single" w:color="000000" w:themeColor="text1" w:sz="4" w:space="0"/>
+            </w:tcBorders>
+            <w:tcMar/>
           </w:tcPr>
           <w:p>
             <w:pPr>
@@ -2234,11 +2278,12 @@
           <w:tcPr>
             <w:tcW w:w="3060" w:type="dxa"/>
             <w:tcBorders>
-              <w:top w:val="single" w:sz="4" w:space="0" w:color="000000"/>
-              <w:left w:val="single" w:sz="4" w:space="0" w:color="000000"/>
-              <w:bottom w:val="single" w:sz="4" w:space="0" w:color="000000"/>
-              <w:right w:val="single" w:sz="4" w:space="0" w:color="000000"/>
-            </w:tcBorders>
+              <w:top w:val="single" w:color="000000" w:themeColor="text1" w:sz="4" w:space="0"/>
+              <w:left w:val="single" w:color="000000" w:themeColor="text1" w:sz="4" w:space="0"/>
+              <w:bottom w:val="single" w:color="000000" w:themeColor="text1" w:sz="4" w:space="0"/>
+              <w:right w:val="single" w:color="000000" w:themeColor="text1" w:sz="4" w:space="0"/>
+            </w:tcBorders>
+            <w:tcMar/>
           </w:tcPr>
           <w:p>
             <w:pPr>
@@ -2261,11 +2306,12 @@
           <w:tcPr>
             <w:tcW w:w="1140" w:type="dxa"/>
             <w:tcBorders>
-              <w:top w:val="single" w:sz="4" w:space="0" w:color="000000"/>
-              <w:left w:val="single" w:sz="4" w:space="0" w:color="000000"/>
-              <w:bottom w:val="single" w:sz="4" w:space="0" w:color="000000"/>
-              <w:right w:val="single" w:sz="4" w:space="0" w:color="000000"/>
-            </w:tcBorders>
+              <w:top w:val="single" w:color="000000" w:themeColor="text1" w:sz="4" w:space="0"/>
+              <w:left w:val="single" w:color="000000" w:themeColor="text1" w:sz="4" w:space="0"/>
+              <w:bottom w:val="single" w:color="000000" w:themeColor="text1" w:sz="4" w:space="0"/>
+              <w:right w:val="single" w:color="000000" w:themeColor="text1" w:sz="4" w:space="0"/>
+            </w:tcBorders>
+            <w:tcMar/>
           </w:tcPr>
           <w:p>
             <w:pPr>
@@ -2289,11 +2335,12 @@
           <w:tcPr>
             <w:tcW w:w="3855" w:type="dxa"/>
             <w:tcBorders>
-              <w:top w:val="single" w:sz="4" w:space="0" w:color="000000"/>
-              <w:left w:val="single" w:sz="4" w:space="0" w:color="000000"/>
-              <w:bottom w:val="single" w:sz="4" w:space="0" w:color="000000"/>
-              <w:right w:val="single" w:sz="4" w:space="0" w:color="000000"/>
-            </w:tcBorders>
+              <w:top w:val="single" w:color="000000" w:themeColor="text1" w:sz="4" w:space="0"/>
+              <w:left w:val="single" w:color="000000" w:themeColor="text1" w:sz="4" w:space="0"/>
+              <w:bottom w:val="single" w:color="000000" w:themeColor="text1" w:sz="4" w:space="0"/>
+              <w:right w:val="single" w:color="000000" w:themeColor="text1" w:sz="4" w:space="0"/>
+            </w:tcBorders>
+            <w:tcMar/>
           </w:tcPr>
           <w:p>
             <w:pPr>
@@ -2303,7 +2350,7 @@
                 <w:color w:val="000000"/>
               </w:rPr>
             </w:pPr>
-            <w:hyperlink r:id="rId15" w:history="1">
+            <w:hyperlink w:history="1" r:id="rId15">
               <w:r>
                 <w:rPr>
                   <w:rStyle w:val="Hyperlink"/>
@@ -2348,11 +2395,12 @@
           <w:tcPr>
             <w:tcW w:w="1455" w:type="dxa"/>
             <w:tcBorders>
-              <w:top w:val="single" w:sz="4" w:space="0" w:color="000000"/>
-              <w:left w:val="single" w:sz="4" w:space="0" w:color="000000"/>
-              <w:bottom w:val="single" w:sz="4" w:space="0" w:color="000000"/>
-              <w:right w:val="single" w:sz="4" w:space="0" w:color="000000"/>
-            </w:tcBorders>
+              <w:top w:val="single" w:color="000000" w:themeColor="text1" w:sz="4" w:space="0"/>
+              <w:left w:val="single" w:color="000000" w:themeColor="text1" w:sz="4" w:space="0"/>
+              <w:bottom w:val="single" w:color="000000" w:themeColor="text1" w:sz="4" w:space="0"/>
+              <w:right w:val="single" w:color="000000" w:themeColor="text1" w:sz="4" w:space="0"/>
+            </w:tcBorders>
+            <w:tcMar/>
           </w:tcPr>
           <w:p>
             <w:pPr>
@@ -2368,11 +2416,12 @@
           <w:tcPr>
             <w:tcW w:w="3060" w:type="dxa"/>
             <w:tcBorders>
-              <w:top w:val="single" w:sz="4" w:space="0" w:color="000000"/>
-              <w:left w:val="single" w:sz="4" w:space="0" w:color="000000"/>
-              <w:bottom w:val="single" w:sz="4" w:space="0" w:color="000000"/>
-              <w:right w:val="single" w:sz="4" w:space="0" w:color="000000"/>
-            </w:tcBorders>
+              <w:top w:val="single" w:color="000000" w:themeColor="text1" w:sz="4" w:space="0"/>
+              <w:left w:val="single" w:color="000000" w:themeColor="text1" w:sz="4" w:space="0"/>
+              <w:bottom w:val="single" w:color="000000" w:themeColor="text1" w:sz="4" w:space="0"/>
+              <w:right w:val="single" w:color="000000" w:themeColor="text1" w:sz="4" w:space="0"/>
+            </w:tcBorders>
+            <w:tcMar/>
           </w:tcPr>
           <w:p>
             <w:pPr>
@@ -2394,11 +2443,12 @@
           <w:tcPr>
             <w:tcW w:w="1140" w:type="dxa"/>
             <w:tcBorders>
-              <w:top w:val="single" w:sz="4" w:space="0" w:color="000000"/>
-              <w:left w:val="single" w:sz="4" w:space="0" w:color="000000"/>
-              <w:bottom w:val="single" w:sz="4" w:space="0" w:color="000000"/>
-              <w:right w:val="single" w:sz="4" w:space="0" w:color="000000"/>
-            </w:tcBorders>
+              <w:top w:val="single" w:color="000000" w:themeColor="text1" w:sz="4" w:space="0"/>
+              <w:left w:val="single" w:color="000000" w:themeColor="text1" w:sz="4" w:space="0"/>
+              <w:bottom w:val="single" w:color="000000" w:themeColor="text1" w:sz="4" w:space="0"/>
+              <w:right w:val="single" w:color="000000" w:themeColor="text1" w:sz="4" w:space="0"/>
+            </w:tcBorders>
+            <w:tcMar/>
           </w:tcPr>
           <w:p>
             <w:pPr>
@@ -2423,11 +2473,12 @@
           <w:tcPr>
             <w:tcW w:w="3855" w:type="dxa"/>
             <w:tcBorders>
-              <w:top w:val="single" w:sz="4" w:space="0" w:color="000000"/>
-              <w:left w:val="single" w:sz="4" w:space="0" w:color="000000"/>
-              <w:bottom w:val="single" w:sz="4" w:space="0" w:color="000000"/>
-              <w:right w:val="single" w:sz="4" w:space="0" w:color="000000"/>
-            </w:tcBorders>
+              <w:top w:val="single" w:color="000000" w:themeColor="text1" w:sz="4" w:space="0"/>
+              <w:left w:val="single" w:color="000000" w:themeColor="text1" w:sz="4" w:space="0"/>
+              <w:bottom w:val="single" w:color="000000" w:themeColor="text1" w:sz="4" w:space="0"/>
+              <w:right w:val="single" w:color="000000" w:themeColor="text1" w:sz="4" w:space="0"/>
+            </w:tcBorders>
+            <w:tcMar/>
           </w:tcPr>
           <w:p>
             <w:pPr>
@@ -2474,11 +2525,12 @@
           <w:tcPr>
             <w:tcW w:w="1455" w:type="dxa"/>
             <w:tcBorders>
-              <w:top w:val="single" w:sz="4" w:space="0" w:color="000000"/>
-              <w:left w:val="single" w:sz="4" w:space="0" w:color="000000"/>
-              <w:bottom w:val="single" w:sz="4" w:space="0" w:color="000000"/>
-              <w:right w:val="single" w:sz="4" w:space="0" w:color="000000"/>
-            </w:tcBorders>
+              <w:top w:val="single" w:color="000000" w:themeColor="text1" w:sz="4" w:space="0"/>
+              <w:left w:val="single" w:color="000000" w:themeColor="text1" w:sz="4" w:space="0"/>
+              <w:bottom w:val="single" w:color="000000" w:themeColor="text1" w:sz="4" w:space="0"/>
+              <w:right w:val="single" w:color="000000" w:themeColor="text1" w:sz="4" w:space="0"/>
+            </w:tcBorders>
+            <w:tcMar/>
           </w:tcPr>
           <w:p>
             <w:pPr>
@@ -2495,11 +2547,12 @@
           <w:tcPr>
             <w:tcW w:w="3060" w:type="dxa"/>
             <w:tcBorders>
-              <w:top w:val="single" w:sz="4" w:space="0" w:color="000000"/>
-              <w:left w:val="single" w:sz="4" w:space="0" w:color="000000"/>
-              <w:bottom w:val="single" w:sz="4" w:space="0" w:color="000000"/>
-              <w:right w:val="single" w:sz="4" w:space="0" w:color="000000"/>
-            </w:tcBorders>
+              <w:top w:val="single" w:color="000000" w:themeColor="text1" w:sz="4" w:space="0"/>
+              <w:left w:val="single" w:color="000000" w:themeColor="text1" w:sz="4" w:space="0"/>
+              <w:bottom w:val="single" w:color="000000" w:themeColor="text1" w:sz="4" w:space="0"/>
+              <w:right w:val="single" w:color="000000" w:themeColor="text1" w:sz="4" w:space="0"/>
+            </w:tcBorders>
+            <w:tcMar/>
           </w:tcPr>
           <w:p>
             <w:pPr>
@@ -2522,11 +2575,12 @@
           <w:tcPr>
             <w:tcW w:w="1140" w:type="dxa"/>
             <w:tcBorders>
-              <w:top w:val="single" w:sz="4" w:space="0" w:color="000000"/>
-              <w:left w:val="single" w:sz="4" w:space="0" w:color="000000"/>
-              <w:bottom w:val="single" w:sz="4" w:space="0" w:color="000000"/>
-              <w:right w:val="single" w:sz="4" w:space="0" w:color="000000"/>
-            </w:tcBorders>
+              <w:top w:val="single" w:color="000000" w:themeColor="text1" w:sz="4" w:space="0"/>
+              <w:left w:val="single" w:color="000000" w:themeColor="text1" w:sz="4" w:space="0"/>
+              <w:bottom w:val="single" w:color="000000" w:themeColor="text1" w:sz="4" w:space="0"/>
+              <w:right w:val="single" w:color="000000" w:themeColor="text1" w:sz="4" w:space="0"/>
+            </w:tcBorders>
+            <w:tcMar/>
           </w:tcPr>
           <w:p>
             <w:pPr>
@@ -2550,11 +2604,12 @@
           <w:tcPr>
             <w:tcW w:w="3855" w:type="dxa"/>
             <w:tcBorders>
-              <w:top w:val="single" w:sz="4" w:space="0" w:color="000000"/>
-              <w:left w:val="single" w:sz="4" w:space="0" w:color="000000"/>
-              <w:bottom w:val="single" w:sz="4" w:space="0" w:color="000000"/>
-              <w:right w:val="single" w:sz="4" w:space="0" w:color="000000"/>
-            </w:tcBorders>
+              <w:top w:val="single" w:color="000000" w:themeColor="text1" w:sz="4" w:space="0"/>
+              <w:left w:val="single" w:color="000000" w:themeColor="text1" w:sz="4" w:space="0"/>
+              <w:bottom w:val="single" w:color="000000" w:themeColor="text1" w:sz="4" w:space="0"/>
+              <w:right w:val="single" w:color="000000" w:themeColor="text1" w:sz="4" w:space="0"/>
+            </w:tcBorders>
+            <w:tcMar/>
           </w:tcPr>
           <w:p>
             <w:pPr>
@@ -2600,11 +2655,12 @@
           <w:tcPr>
             <w:tcW w:w="1455" w:type="dxa"/>
             <w:tcBorders>
-              <w:top w:val="single" w:sz="4" w:space="0" w:color="000000"/>
-              <w:left w:val="single" w:sz="4" w:space="0" w:color="000000"/>
-              <w:bottom w:val="single" w:sz="4" w:space="0" w:color="000000"/>
-              <w:right w:val="single" w:sz="4" w:space="0" w:color="000000"/>
-            </w:tcBorders>
+              <w:top w:val="single" w:color="000000" w:themeColor="text1" w:sz="4" w:space="0"/>
+              <w:left w:val="single" w:color="000000" w:themeColor="text1" w:sz="4" w:space="0"/>
+              <w:bottom w:val="single" w:color="000000" w:themeColor="text1" w:sz="4" w:space="0"/>
+              <w:right w:val="single" w:color="000000" w:themeColor="text1" w:sz="4" w:space="0"/>
+            </w:tcBorders>
+            <w:tcMar/>
           </w:tcPr>
           <w:p>
             <w:pPr>
@@ -2621,11 +2677,12 @@
           <w:tcPr>
             <w:tcW w:w="3060" w:type="dxa"/>
             <w:tcBorders>
-              <w:top w:val="single" w:sz="4" w:space="0" w:color="000000"/>
-              <w:left w:val="single" w:sz="4" w:space="0" w:color="000000"/>
-              <w:bottom w:val="single" w:sz="4" w:space="0" w:color="000000"/>
-              <w:right w:val="single" w:sz="4" w:space="0" w:color="000000"/>
-            </w:tcBorders>
+              <w:top w:val="single" w:color="000000" w:themeColor="text1" w:sz="4" w:space="0"/>
+              <w:left w:val="single" w:color="000000" w:themeColor="text1" w:sz="4" w:space="0"/>
+              <w:bottom w:val="single" w:color="000000" w:themeColor="text1" w:sz="4" w:space="0"/>
+              <w:right w:val="single" w:color="000000" w:themeColor="text1" w:sz="4" w:space="0"/>
+            </w:tcBorders>
+            <w:tcMar/>
           </w:tcPr>
           <w:p>
             <w:pPr>
@@ -2647,11 +2704,12 @@
           <w:tcPr>
             <w:tcW w:w="1140" w:type="dxa"/>
             <w:tcBorders>
-              <w:top w:val="single" w:sz="4" w:space="0" w:color="000000"/>
-              <w:left w:val="single" w:sz="4" w:space="0" w:color="000000"/>
-              <w:bottom w:val="single" w:sz="4" w:space="0" w:color="000000"/>
-              <w:right w:val="single" w:sz="4" w:space="0" w:color="000000"/>
-            </w:tcBorders>
+              <w:top w:val="single" w:color="000000" w:themeColor="text1" w:sz="4" w:space="0"/>
+              <w:left w:val="single" w:color="000000" w:themeColor="text1" w:sz="4" w:space="0"/>
+              <w:bottom w:val="single" w:color="000000" w:themeColor="text1" w:sz="4" w:space="0"/>
+              <w:right w:val="single" w:color="000000" w:themeColor="text1" w:sz="4" w:space="0"/>
+            </w:tcBorders>
+            <w:tcMar/>
           </w:tcPr>
           <w:p>
             <w:pPr>
@@ -2675,11 +2733,12 @@
           <w:tcPr>
             <w:tcW w:w="3855" w:type="dxa"/>
             <w:tcBorders>
-              <w:top w:val="single" w:sz="4" w:space="0" w:color="000000"/>
-              <w:left w:val="single" w:sz="4" w:space="0" w:color="000000"/>
-              <w:bottom w:val="single" w:sz="4" w:space="0" w:color="000000"/>
-              <w:right w:val="single" w:sz="4" w:space="0" w:color="000000"/>
-            </w:tcBorders>
+              <w:top w:val="single" w:color="000000" w:themeColor="text1" w:sz="4" w:space="0"/>
+              <w:left w:val="single" w:color="000000" w:themeColor="text1" w:sz="4" w:space="0"/>
+              <w:bottom w:val="single" w:color="000000" w:themeColor="text1" w:sz="4" w:space="0"/>
+              <w:right w:val="single" w:color="000000" w:themeColor="text1" w:sz="4" w:space="0"/>
+            </w:tcBorders>
+            <w:tcMar/>
           </w:tcPr>
           <w:p>
             <w:pPr>
@@ -2688,7 +2747,7 @@
                 <w:rFonts w:ascii="Times New Roman" w:hAnsi="Times New Roman" w:cs="Times New Roman"/>
               </w:rPr>
             </w:pPr>
-            <w:hyperlink r:id="rId16" w:history="1">
+            <w:hyperlink w:history="1" r:id="rId16">
               <w:r>
                 <w:rPr>
                   <w:rStyle w:val="Hyperlink"/>
@@ -2738,11 +2797,12 @@
           <w:tcPr>
             <w:tcW w:w="1455" w:type="dxa"/>
             <w:tcBorders>
-              <w:top w:val="single" w:sz="4" w:space="0" w:color="000000"/>
-              <w:left w:val="single" w:sz="4" w:space="0" w:color="000000"/>
-              <w:bottom w:val="single" w:sz="4" w:space="0" w:color="000000"/>
-              <w:right w:val="single" w:sz="4" w:space="0" w:color="000000"/>
-            </w:tcBorders>
+              <w:top w:val="single" w:color="000000" w:themeColor="text1" w:sz="4" w:space="0"/>
+              <w:left w:val="single" w:color="000000" w:themeColor="text1" w:sz="4" w:space="0"/>
+              <w:bottom w:val="single" w:color="000000" w:themeColor="text1" w:sz="4" w:space="0"/>
+              <w:right w:val="single" w:color="000000" w:themeColor="text1" w:sz="4" w:space="0"/>
+            </w:tcBorders>
+            <w:tcMar/>
           </w:tcPr>
           <w:p>
             <w:pPr>
@@ -2759,11 +2819,12 @@
           <w:tcPr>
             <w:tcW w:w="3060" w:type="dxa"/>
             <w:tcBorders>
-              <w:top w:val="single" w:sz="4" w:space="0" w:color="000000"/>
-              <w:left w:val="single" w:sz="4" w:space="0" w:color="000000"/>
-              <w:bottom w:val="single" w:sz="4" w:space="0" w:color="000000"/>
-              <w:right w:val="single" w:sz="4" w:space="0" w:color="000000"/>
-            </w:tcBorders>
+              <w:top w:val="single" w:color="000000" w:themeColor="text1" w:sz="4" w:space="0"/>
+              <w:left w:val="single" w:color="000000" w:themeColor="text1" w:sz="4" w:space="0"/>
+              <w:bottom w:val="single" w:color="000000" w:themeColor="text1" w:sz="4" w:space="0"/>
+              <w:right w:val="single" w:color="000000" w:themeColor="text1" w:sz="4" w:space="0"/>
+            </w:tcBorders>
+            <w:tcMar/>
           </w:tcPr>
           <w:p>
             <w:pPr>
@@ -2976,7 +3037,7 @@
         </w:numPr>
         <w:spacing w:before="480" w:after="0"/>
         <w:rPr>
-          <w:rFonts w:ascii="Cambria" w:eastAsiaTheme="majorEastAsia" w:hAnsi="Cambria" w:cstheme="majorBidi"/>
+          <w:rFonts w:ascii="Cambria" w:hAnsi="Cambria" w:eastAsiaTheme="majorEastAsia" w:cstheme="majorBidi"/>
           <w:b/>
           <w:bCs/>
           <w:color w:val="2F5496" w:themeColor="accent1" w:themeShade="BF"/>
@@ -2987,7 +3048,7 @@
       </w:pPr>
       <w:r>
         <w:rPr>
-          <w:rFonts w:ascii="Cambria" w:eastAsiaTheme="majorEastAsia" w:hAnsi="Cambria" w:cstheme="majorBidi"/>
+          <w:rFonts w:ascii="Cambria" w:hAnsi="Cambria" w:eastAsiaTheme="majorEastAsia" w:cstheme="majorBidi"/>
           <w:b/>
           <w:bCs/>
           <w:color w:val="2F5496" w:themeColor="accent1" w:themeShade="BF"/>
@@ -2999,7 +3060,7 @@
       </w:r>
       <w:r>
         <w:rPr>
-          <w:rFonts w:ascii="Cambria" w:eastAsiaTheme="majorEastAsia" w:hAnsi="Cambria" w:cstheme="majorBidi"/>
+          <w:rFonts w:ascii="Cambria" w:hAnsi="Cambria" w:eastAsiaTheme="majorEastAsia" w:cstheme="majorBidi"/>
           <w:b/>
           <w:bCs/>
           <w:color w:val="2F5496" w:themeColor="accent1" w:themeShade="BF"/>
@@ -3171,12 +3232,12 @@
         <w:tblW w:w="9510" w:type="dxa"/>
         <w:tblInd w:w="115" w:type="dxa"/>
         <w:tblBorders>
-          <w:top w:val="single" w:sz="4" w:space="0" w:color="000000"/>
-          <w:left w:val="single" w:sz="4" w:space="0" w:color="000000"/>
-          <w:bottom w:val="single" w:sz="4" w:space="0" w:color="000000"/>
-          <w:right w:val="single" w:sz="4" w:space="0" w:color="000000"/>
-          <w:insideH w:val="single" w:sz="4" w:space="0" w:color="000000"/>
-          <w:insideV w:val="single" w:sz="4" w:space="0" w:color="000000"/>
+          <w:top w:val="single" w:color="000000" w:sz="4" w:space="0"/>
+          <w:left w:val="single" w:color="000000" w:sz="4" w:space="0"/>
+          <w:bottom w:val="single" w:color="000000" w:sz="4" w:space="0"/>
+          <w:right w:val="single" w:color="000000" w:sz="4" w:space="0"/>
+          <w:insideH w:val="single" w:color="000000" w:sz="4" w:space="0"/>
+          <w:insideV w:val="single" w:color="000000" w:sz="4" w:space="0"/>
         </w:tblBorders>
         <w:tblLayout w:type="fixed"/>
         <w:tblLook w:val="04A0" w:firstRow="1" w:lastRow="0" w:firstColumn="1" w:lastColumn="0" w:noHBand="0" w:noVBand="1"/>
@@ -3195,10 +3256,10 @@
           <w:tcPr>
             <w:tcW w:w="1140" w:type="dxa"/>
             <w:tcBorders>
-              <w:top w:val="single" w:sz="4" w:space="0" w:color="000000"/>
-              <w:left w:val="single" w:sz="4" w:space="0" w:color="000000"/>
-              <w:bottom w:val="single" w:sz="4" w:space="0" w:color="000000"/>
-              <w:right w:val="single" w:sz="4" w:space="0" w:color="000000"/>
+              <w:top w:val="single" w:color="000000" w:sz="4" w:space="0"/>
+              <w:left w:val="single" w:color="000000" w:sz="4" w:space="0"/>
+              <w:bottom w:val="single" w:color="000000" w:sz="4" w:space="0"/>
+              <w:right w:val="single" w:color="000000" w:sz="4" w:space="0"/>
             </w:tcBorders>
             <w:shd w:val="clear" w:color="auto" w:fill="C0C0C0"/>
             <w:hideMark/>
@@ -3228,10 +3289,10 @@
           <w:tcPr>
             <w:tcW w:w="3855" w:type="dxa"/>
             <w:tcBorders>
-              <w:top w:val="single" w:sz="4" w:space="0" w:color="000000"/>
-              <w:left w:val="single" w:sz="4" w:space="0" w:color="000000"/>
-              <w:bottom w:val="single" w:sz="4" w:space="0" w:color="000000"/>
-              <w:right w:val="single" w:sz="4" w:space="0" w:color="000000"/>
+              <w:top w:val="single" w:color="000000" w:sz="4" w:space="0"/>
+              <w:left w:val="single" w:color="000000" w:sz="4" w:space="0"/>
+              <w:bottom w:val="single" w:color="000000" w:sz="4" w:space="0"/>
+              <w:right w:val="single" w:color="000000" w:sz="4" w:space="0"/>
             </w:tcBorders>
             <w:shd w:val="clear" w:color="auto" w:fill="C0C0C0"/>
             <w:hideMark/>
@@ -3260,10 +3321,10 @@
           <w:tcPr>
             <w:tcW w:w="4515" w:type="dxa"/>
             <w:tcBorders>
-              <w:top w:val="single" w:sz="4" w:space="0" w:color="000000"/>
-              <w:left w:val="single" w:sz="4" w:space="0" w:color="000000"/>
-              <w:bottom w:val="single" w:sz="4" w:space="0" w:color="000000"/>
-              <w:right w:val="single" w:sz="4" w:space="0" w:color="000000"/>
+              <w:top w:val="single" w:color="000000" w:sz="4" w:space="0"/>
+              <w:left w:val="single" w:color="000000" w:sz="4" w:space="0"/>
+              <w:bottom w:val="single" w:color="000000" w:sz="4" w:space="0"/>
+              <w:right w:val="single" w:color="000000" w:sz="4" w:space="0"/>
             </w:tcBorders>
             <w:shd w:val="clear" w:color="auto" w:fill="C0C0C0"/>
             <w:hideMark/>
@@ -3316,10 +3377,10 @@
           <w:tcPr>
             <w:tcW w:w="1140" w:type="dxa"/>
             <w:tcBorders>
-              <w:top w:val="single" w:sz="4" w:space="0" w:color="000000"/>
-              <w:left w:val="single" w:sz="4" w:space="0" w:color="000000"/>
-              <w:bottom w:val="single" w:sz="4" w:space="0" w:color="000000"/>
-              <w:right w:val="single" w:sz="4" w:space="0" w:color="000000"/>
+              <w:top w:val="single" w:color="000000" w:sz="4" w:space="0"/>
+              <w:left w:val="single" w:color="000000" w:sz="4" w:space="0"/>
+              <w:bottom w:val="single" w:color="000000" w:sz="4" w:space="0"/>
+              <w:right w:val="single" w:color="000000" w:sz="4" w:space="0"/>
             </w:tcBorders>
             <w:hideMark/>
           </w:tcPr>
@@ -3345,10 +3406,10 @@
           <w:tcPr>
             <w:tcW w:w="3855" w:type="dxa"/>
             <w:tcBorders>
-              <w:top w:val="single" w:sz="4" w:space="0" w:color="000000"/>
-              <w:left w:val="single" w:sz="4" w:space="0" w:color="000000"/>
-              <w:bottom w:val="single" w:sz="4" w:space="0" w:color="000000"/>
-              <w:right w:val="single" w:sz="4" w:space="0" w:color="000000"/>
+              <w:top w:val="single" w:color="000000" w:sz="4" w:space="0"/>
+              <w:left w:val="single" w:color="000000" w:sz="4" w:space="0"/>
+              <w:bottom w:val="single" w:color="000000" w:sz="4" w:space="0"/>
+              <w:right w:val="single" w:color="000000" w:sz="4" w:space="0"/>
             </w:tcBorders>
             <w:hideMark/>
           </w:tcPr>
@@ -3382,10 +3443,10 @@
           <w:tcPr>
             <w:tcW w:w="4515" w:type="dxa"/>
             <w:tcBorders>
-              <w:top w:val="single" w:sz="4" w:space="0" w:color="000000"/>
-              <w:left w:val="single" w:sz="4" w:space="0" w:color="000000"/>
-              <w:bottom w:val="single" w:sz="4" w:space="0" w:color="000000"/>
-              <w:right w:val="single" w:sz="4" w:space="0" w:color="000000"/>
+              <w:top w:val="single" w:color="000000" w:sz="4" w:space="0"/>
+              <w:left w:val="single" w:color="000000" w:sz="4" w:space="0"/>
+              <w:bottom w:val="single" w:color="000000" w:sz="4" w:space="0"/>
+              <w:right w:val="single" w:color="000000" w:sz="4" w:space="0"/>
             </w:tcBorders>
           </w:tcPr>
           <w:p>
@@ -3408,10 +3469,10 @@
           <w:tcPr>
             <w:tcW w:w="1140" w:type="dxa"/>
             <w:tcBorders>
-              <w:top w:val="single" w:sz="4" w:space="0" w:color="000000"/>
-              <w:left w:val="single" w:sz="4" w:space="0" w:color="000000"/>
-              <w:bottom w:val="single" w:sz="4" w:space="0" w:color="000000"/>
-              <w:right w:val="single" w:sz="4" w:space="0" w:color="000000"/>
+              <w:top w:val="single" w:color="000000" w:sz="4" w:space="0"/>
+              <w:left w:val="single" w:color="000000" w:sz="4" w:space="0"/>
+              <w:bottom w:val="single" w:color="000000" w:sz="4" w:space="0"/>
+              <w:right w:val="single" w:color="000000" w:sz="4" w:space="0"/>
             </w:tcBorders>
           </w:tcPr>
           <w:p>
@@ -3435,10 +3496,10 @@
           <w:tcPr>
             <w:tcW w:w="3855" w:type="dxa"/>
             <w:tcBorders>
-              <w:top w:val="single" w:sz="4" w:space="0" w:color="000000"/>
-              <w:left w:val="single" w:sz="4" w:space="0" w:color="000000"/>
-              <w:bottom w:val="single" w:sz="4" w:space="0" w:color="000000"/>
-              <w:right w:val="single" w:sz="4" w:space="0" w:color="000000"/>
+              <w:top w:val="single" w:color="000000" w:sz="4" w:space="0"/>
+              <w:left w:val="single" w:color="000000" w:sz="4" w:space="0"/>
+              <w:bottom w:val="single" w:color="000000" w:sz="4" w:space="0"/>
+              <w:right w:val="single" w:color="000000" w:sz="4" w:space="0"/>
             </w:tcBorders>
           </w:tcPr>
           <w:p>
@@ -3512,10 +3573,10 @@
           <w:tcPr>
             <w:tcW w:w="4515" w:type="dxa"/>
             <w:tcBorders>
-              <w:top w:val="single" w:sz="4" w:space="0" w:color="000000"/>
-              <w:left w:val="single" w:sz="4" w:space="0" w:color="000000"/>
-              <w:bottom w:val="single" w:sz="4" w:space="0" w:color="000000"/>
-              <w:right w:val="single" w:sz="4" w:space="0" w:color="000000"/>
+              <w:top w:val="single" w:color="000000" w:sz="4" w:space="0"/>
+              <w:left w:val="single" w:color="000000" w:sz="4" w:space="0"/>
+              <w:bottom w:val="single" w:color="000000" w:sz="4" w:space="0"/>
+              <w:right w:val="single" w:color="000000" w:sz="4" w:space="0"/>
             </w:tcBorders>
           </w:tcPr>
           <w:p>
@@ -3538,10 +3599,10 @@
           <w:tcPr>
             <w:tcW w:w="1140" w:type="dxa"/>
             <w:tcBorders>
-              <w:top w:val="single" w:sz="4" w:space="0" w:color="000000"/>
-              <w:left w:val="single" w:sz="4" w:space="0" w:color="000000"/>
-              <w:bottom w:val="single" w:sz="4" w:space="0" w:color="000000"/>
-              <w:right w:val="single" w:sz="4" w:space="0" w:color="000000"/>
+              <w:top w:val="single" w:color="000000" w:sz="4" w:space="0"/>
+              <w:left w:val="single" w:color="000000" w:sz="4" w:space="0"/>
+              <w:bottom w:val="single" w:color="000000" w:sz="4" w:space="0"/>
+              <w:right w:val="single" w:color="000000" w:sz="4" w:space="0"/>
             </w:tcBorders>
           </w:tcPr>
           <w:p>
@@ -3565,10 +3626,10 @@
           <w:tcPr>
             <w:tcW w:w="3855" w:type="dxa"/>
             <w:tcBorders>
-              <w:top w:val="single" w:sz="4" w:space="0" w:color="000000"/>
-              <w:left w:val="single" w:sz="4" w:space="0" w:color="000000"/>
-              <w:bottom w:val="single" w:sz="4" w:space="0" w:color="000000"/>
-              <w:right w:val="single" w:sz="4" w:space="0" w:color="000000"/>
+              <w:top w:val="single" w:color="000000" w:sz="4" w:space="0"/>
+              <w:left w:val="single" w:color="000000" w:sz="4" w:space="0"/>
+              <w:bottom w:val="single" w:color="000000" w:sz="4" w:space="0"/>
+              <w:right w:val="single" w:color="000000" w:sz="4" w:space="0"/>
             </w:tcBorders>
             <w:hideMark/>
           </w:tcPr>
@@ -3621,10 +3682,10 @@
           <w:tcPr>
             <w:tcW w:w="4515" w:type="dxa"/>
             <w:tcBorders>
-              <w:top w:val="single" w:sz="4" w:space="0" w:color="000000"/>
-              <w:left w:val="single" w:sz="4" w:space="0" w:color="000000"/>
-              <w:bottom w:val="single" w:sz="4" w:space="0" w:color="000000"/>
-              <w:right w:val="single" w:sz="4" w:space="0" w:color="000000"/>
+              <w:top w:val="single" w:color="000000" w:sz="4" w:space="0"/>
+              <w:left w:val="single" w:color="000000" w:sz="4" w:space="0"/>
+              <w:bottom w:val="single" w:color="000000" w:sz="4" w:space="0"/>
+              <w:right w:val="single" w:color="000000" w:sz="4" w:space="0"/>
             </w:tcBorders>
           </w:tcPr>
           <w:p>
@@ -3653,7 +3714,7 @@
     <w:sectPr>
       <w:headerReference w:type="default" r:id="rId17"/>
       <w:footerReference w:type="default" r:id="rId18"/>
-      <w:pgSz w:w="12240" w:h="15840"/>
+      <w:pgSz w:w="12240" w:h="15840" w:orient="portrait"/>
       <w:pgMar w:top="1440" w:right="1440" w:bottom="1440" w:left="1440" w:header="720" w:footer="720" w:gutter="0"/>
       <w:cols w:space="720"/>
       <w:docGrid w:linePitch="360"/>
@@ -3771,7 +3832,7 @@
     <w:pPr>
       <w:pStyle w:val="Title"/>
       <w:pBdr>
-        <w:bottom w:val="single" w:sz="8" w:space="4" w:color="4472C4" w:themeColor="accent1"/>
+        <w:bottom w:val="single" w:color="4472C4" w:themeColor="accent1" w:sz="8" w:space="4"/>
       </w:pBdr>
       <w:spacing w:after="300"/>
       <w:rPr>
@@ -4861,7 +4922,7 @@
         <w:ind w:left="559" w:hanging="360"/>
       </w:pPr>
       <w:rPr>
-        <w:rFonts w:ascii="Noto Sans Symbols" w:eastAsia="Noto Sans Symbols" w:hAnsi="Noto Sans Symbols" w:cs="Noto Sans Symbols"/>
+        <w:rFonts w:ascii="Noto Sans Symbols" w:hAnsi="Noto Sans Symbols" w:eastAsia="Noto Sans Symbols" w:cs="Noto Sans Symbols"/>
         <w:b w:val="0"/>
         <w:i w:val="0"/>
         <w:sz w:val="20"/>
@@ -4877,7 +4938,7 @@
         <w:ind w:left="1280" w:hanging="361"/>
       </w:pPr>
       <w:rPr>
-        <w:rFonts w:ascii="Courier New" w:eastAsia="Courier New" w:hAnsi="Courier New" w:cs="Courier New"/>
+        <w:rFonts w:ascii="Courier New" w:hAnsi="Courier New" w:eastAsia="Courier New" w:cs="Courier New"/>
         <w:b w:val="0"/>
         <w:i w:val="0"/>
         <w:sz w:val="20"/>
@@ -5432,7 +5493,7 @@
         <w:ind w:left="1440" w:hanging="360"/>
       </w:pPr>
       <w:rPr>
-        <w:rFonts w:ascii="Courier New" w:hAnsi="Courier New" w:hint="default"/>
+        <w:rFonts w:hint="default" w:ascii="Courier New" w:hAnsi="Courier New"/>
         <w:sz w:val="20"/>
       </w:rPr>
     </w:lvl>
@@ -5448,7 +5509,7 @@
         <w:ind w:left="2160" w:hanging="360"/>
       </w:pPr>
       <w:rPr>
-        <w:rFonts w:ascii="Wingdings" w:hAnsi="Wingdings" w:hint="default"/>
+        <w:rFonts w:hint="default" w:ascii="Wingdings" w:hAnsi="Wingdings"/>
         <w:sz w:val="20"/>
       </w:rPr>
     </w:lvl>
@@ -5801,7 +5862,7 @@
   <w:docDefaults>
     <w:rPrDefault>
       <w:rPr>
-        <w:rFonts w:asciiTheme="minorHAnsi" w:eastAsiaTheme="minorHAnsi" w:hAnsiTheme="minorHAnsi" w:cstheme="minorBidi"/>
+        <w:rFonts w:asciiTheme="minorHAnsi" w:hAnsiTheme="minorHAnsi" w:eastAsiaTheme="minorHAnsi" w:cstheme="minorBidi"/>
         <w:kern w:val="2"/>
         <w:sz w:val="22"/>
         <w:szCs w:val="22"/>
@@ -5818,14 +5879,14 @@
   <w:latentStyles w:defLockedState="0" w:defUIPriority="99" w:defSemiHidden="0" w:defUnhideWhenUsed="0" w:defQFormat="0" w:count="376">
     <w:lsdException w:name="Normal" w:uiPriority="0" w:qFormat="1"/>
     <w:lsdException w:name="heading 1" w:uiPriority="0" w:qFormat="1"/>
-    <w:lsdException w:name="heading 2" w:semiHidden="1" w:uiPriority="9" w:unhideWhenUsed="1" w:qFormat="1"/>
-    <w:lsdException w:name="heading 3" w:semiHidden="1" w:uiPriority="9" w:unhideWhenUsed="1" w:qFormat="1"/>
-    <w:lsdException w:name="heading 4" w:semiHidden="1" w:uiPriority="9" w:unhideWhenUsed="1" w:qFormat="1"/>
-    <w:lsdException w:name="heading 5" w:semiHidden="1" w:uiPriority="9" w:unhideWhenUsed="1" w:qFormat="1"/>
-    <w:lsdException w:name="heading 6" w:semiHidden="1" w:uiPriority="9" w:unhideWhenUsed="1" w:qFormat="1"/>
-    <w:lsdException w:name="heading 7" w:semiHidden="1" w:uiPriority="9" w:unhideWhenUsed="1" w:qFormat="1"/>
-    <w:lsdException w:name="heading 8" w:semiHidden="1" w:uiPriority="9" w:unhideWhenUsed="1" w:qFormat="1"/>
-    <w:lsdException w:name="heading 9" w:semiHidden="1" w:uiPriority="9" w:unhideWhenUsed="1" w:qFormat="1"/>
+    <w:lsdException w:name="heading 2" w:uiPriority="9" w:semiHidden="1" w:unhideWhenUsed="1" w:qFormat="1"/>
+    <w:lsdException w:name="heading 3" w:uiPriority="9" w:semiHidden="1" w:unhideWhenUsed="1" w:qFormat="1"/>
+    <w:lsdException w:name="heading 4" w:uiPriority="9" w:semiHidden="1" w:unhideWhenUsed="1" w:qFormat="1"/>
+    <w:lsdException w:name="heading 5" w:uiPriority="9" w:semiHidden="1" w:unhideWhenUsed="1" w:qFormat="1"/>
+    <w:lsdException w:name="heading 6" w:uiPriority="9" w:semiHidden="1" w:unhideWhenUsed="1" w:qFormat="1"/>
+    <w:lsdException w:name="heading 7" w:uiPriority="9" w:semiHidden="1" w:unhideWhenUsed="1" w:qFormat="1"/>
+    <w:lsdException w:name="heading 8" w:uiPriority="9" w:semiHidden="1" w:unhideWhenUsed="1" w:qFormat="1"/>
+    <w:lsdException w:name="heading 9" w:uiPriority="9" w:semiHidden="1" w:unhideWhenUsed="1" w:qFormat="1"/>
     <w:lsdException w:name="index 1" w:semiHidden="1" w:unhideWhenUsed="1"/>
     <w:lsdException w:name="index 2" w:semiHidden="1" w:unhideWhenUsed="1"/>
     <w:lsdException w:name="index 3" w:semiHidden="1" w:unhideWhenUsed="1"/>
@@ -5835,22 +5896,22 @@
     <w:lsdException w:name="index 7" w:semiHidden="1" w:unhideWhenUsed="1"/>
     <w:lsdException w:name="index 8" w:semiHidden="1" w:unhideWhenUsed="1"/>
     <w:lsdException w:name="index 9" w:semiHidden="1" w:unhideWhenUsed="1"/>
-    <w:lsdException w:name="toc 1" w:semiHidden="1" w:uiPriority="39" w:unhideWhenUsed="1"/>
-    <w:lsdException w:name="toc 2" w:semiHidden="1" w:uiPriority="39" w:unhideWhenUsed="1"/>
-    <w:lsdException w:name="toc 3" w:semiHidden="1" w:uiPriority="39" w:unhideWhenUsed="1"/>
-    <w:lsdException w:name="toc 4" w:semiHidden="1" w:uiPriority="39" w:unhideWhenUsed="1"/>
-    <w:lsdException w:name="toc 5" w:semiHidden="1" w:uiPriority="39" w:unhideWhenUsed="1"/>
-    <w:lsdException w:name="toc 6" w:semiHidden="1" w:uiPriority="39" w:unhideWhenUsed="1"/>
-    <w:lsdException w:name="toc 7" w:semiHidden="1" w:uiPriority="39" w:unhideWhenUsed="1"/>
-    <w:lsdException w:name="toc 8" w:semiHidden="1" w:uiPriority="39" w:unhideWhenUsed="1"/>
-    <w:lsdException w:name="toc 9" w:semiHidden="1" w:uiPriority="39" w:unhideWhenUsed="1"/>
+    <w:lsdException w:name="toc 1" w:uiPriority="39" w:semiHidden="1" w:unhideWhenUsed="1"/>
+    <w:lsdException w:name="toc 2" w:uiPriority="39" w:semiHidden="1" w:unhideWhenUsed="1"/>
+    <w:lsdException w:name="toc 3" w:uiPriority="39" w:semiHidden="1" w:unhideWhenUsed="1"/>
+    <w:lsdException w:name="toc 4" w:uiPriority="39" w:semiHidden="1" w:unhideWhenUsed="1"/>
+    <w:lsdException w:name="toc 5" w:uiPriority="39" w:semiHidden="1" w:unhideWhenUsed="1"/>
+    <w:lsdException w:name="toc 6" w:uiPriority="39" w:semiHidden="1" w:unhideWhenUsed="1"/>
+    <w:lsdException w:name="toc 7" w:uiPriority="39" w:semiHidden="1" w:unhideWhenUsed="1"/>
+    <w:lsdException w:name="toc 8" w:uiPriority="39" w:semiHidden="1" w:unhideWhenUsed="1"/>
+    <w:lsdException w:name="toc 9" w:uiPriority="39" w:semiHidden="1" w:unhideWhenUsed="1"/>
     <w:lsdException w:name="Normal Indent" w:semiHidden="1" w:unhideWhenUsed="1"/>
     <w:lsdException w:name="footnote text" w:semiHidden="1" w:unhideWhenUsed="1"/>
     <w:lsdException w:name="annotation text" w:semiHidden="1" w:unhideWhenUsed="1"/>
     <w:lsdException w:name="header" w:semiHidden="1" w:unhideWhenUsed="1"/>
     <w:lsdException w:name="footer" w:semiHidden="1" w:unhideWhenUsed="1"/>
     <w:lsdException w:name="index heading" w:semiHidden="1" w:unhideWhenUsed="1"/>
-    <w:lsdException w:name="caption" w:semiHidden="1" w:uiPriority="35" w:unhideWhenUsed="1" w:qFormat="1"/>
+    <w:lsdException w:name="caption" w:uiPriority="35" w:semiHidden="1" w:unhideWhenUsed="1" w:qFormat="1"/>
     <w:lsdException w:name="table of figures" w:semiHidden="1" w:unhideWhenUsed="1"/>
     <w:lsdException w:name="envelope address" w:semiHidden="1" w:unhideWhenUsed="1"/>
     <w:lsdException w:name="envelope return" w:semiHidden="1" w:unhideWhenUsed="1"/>
@@ -5881,7 +5942,7 @@
     <w:lsdException w:name="Title" w:uiPriority="10" w:qFormat="1"/>
     <w:lsdException w:name="Closing" w:semiHidden="1" w:unhideWhenUsed="1"/>
     <w:lsdException w:name="Signature" w:semiHidden="1" w:unhideWhenUsed="1"/>
-    <w:lsdException w:name="Default Paragraph Font" w:semiHidden="1" w:uiPriority="1" w:unhideWhenUsed="1"/>
+    <w:lsdException w:name="Default Paragraph Font" w:uiPriority="1" w:semiHidden="1" w:unhideWhenUsed="1"/>
     <w:lsdException w:name="Body Text" w:semiHidden="1" w:unhideWhenUsed="1"/>
     <w:lsdException w:name="Body Text Indent" w:semiHidden="1" w:unhideWhenUsed="1"/>
     <w:lsdException w:name="List Continue" w:semiHidden="1" w:unhideWhenUsed="1"/>
@@ -6081,8 +6142,8 @@
     <w:lsdException w:name="Subtle Reference" w:uiPriority="31" w:qFormat="1"/>
     <w:lsdException w:name="Intense Reference" w:uiPriority="32" w:qFormat="1"/>
     <w:lsdException w:name="Book Title" w:uiPriority="33" w:qFormat="1"/>
-    <w:lsdException w:name="Bibliography" w:semiHidden="1" w:uiPriority="37" w:unhideWhenUsed="1"/>
-    <w:lsdException w:name="TOC Heading" w:semiHidden="1" w:uiPriority="39" w:unhideWhenUsed="1" w:qFormat="1"/>
+    <w:lsdException w:name="Bibliography" w:uiPriority="37" w:semiHidden="1" w:unhideWhenUsed="1"/>
+    <w:lsdException w:name="TOC Heading" w:uiPriority="39" w:semiHidden="1" w:unhideWhenUsed="1" w:qFormat="1"/>
     <w:lsdException w:name="Plain Table 1" w:uiPriority="41"/>
     <w:lsdException w:name="Plain Table 2" w:uiPriority="42"/>
     <w:lsdException w:name="Plain Table 3" w:uiPriority="43"/>
@@ -6193,7 +6254,7 @@
     <w:lsdException w:name="Unresolved Mention" w:semiHidden="1" w:unhideWhenUsed="1"/>
     <w:lsdException w:name="Smart Link" w:semiHidden="1" w:unhideWhenUsed="1"/>
   </w:latentStyles>
-  <w:style w:type="paragraph" w:default="1" w:styleId="Normal">
+  <w:style w:type="paragraph" w:styleId="Normal" w:default="1">
     <w:name w:val="Normal"/>
     <w:qFormat/>
   </w:style>
@@ -6211,7 +6272,7 @@
       <w:outlineLvl w:val="0"/>
     </w:pPr>
     <w:rPr>
-      <w:rFonts w:ascii="Arial" w:eastAsia="Arial" w:hAnsi="Arial" w:cs="Arial"/>
+      <w:rFonts w:ascii="Arial" w:hAnsi="Arial" w:eastAsia="Arial" w:cs="Arial"/>
       <w:kern w:val="0"/>
       <w:sz w:val="40"/>
       <w:szCs w:val="40"/>
@@ -6219,13 +6280,13 @@
       <w14:ligatures w14:val="none"/>
     </w:rPr>
   </w:style>
-  <w:style w:type="character" w:default="1" w:styleId="DefaultParagraphFont">
+  <w:style w:type="character" w:styleId="DefaultParagraphFont" w:default="1">
     <w:name w:val="Default Paragraph Font"/>
     <w:uiPriority w:val="1"/>
     <w:semiHidden/>
     <w:unhideWhenUsed/>
   </w:style>
-  <w:style w:type="table" w:default="1" w:styleId="TableNormal">
+  <w:style w:type="table" w:styleId="TableNormal" w:default="1">
     <w:name w:val="Normal Table"/>
     <w:uiPriority w:val="99"/>
     <w:semiHidden/>
@@ -6240,7 +6301,7 @@
       </w:tblCellMar>
     </w:tblPr>
   </w:style>
-  <w:style w:type="numbering" w:default="1" w:styleId="NoList">
+  <w:style w:type="numbering" w:styleId="NoList" w:default="1">
     <w:name w:val="No List"/>
     <w:uiPriority w:val="99"/>
     <w:semiHidden/>
@@ -6259,21 +6320,21 @@
       <w:contextualSpacing/>
     </w:pPr>
     <w:rPr>
-      <w:rFonts w:asciiTheme="majorHAnsi" w:eastAsiaTheme="majorEastAsia" w:hAnsiTheme="majorHAnsi" w:cstheme="majorBidi"/>
+      <w:rFonts w:asciiTheme="majorHAnsi" w:hAnsiTheme="majorHAnsi" w:eastAsiaTheme="majorEastAsia" w:cstheme="majorBidi"/>
       <w:spacing w:val="-10"/>
       <w:kern w:val="28"/>
       <w:sz w:val="56"/>
       <w:szCs w:val="56"/>
     </w:rPr>
   </w:style>
-  <w:style w:type="character" w:customStyle="1" w:styleId="TitleChar">
+  <w:style w:type="character" w:styleId="TitleChar" w:customStyle="1">
     <w:name w:val="Title Char"/>
     <w:basedOn w:val="DefaultParagraphFont"/>
     <w:link w:val="Title"/>
     <w:uiPriority w:val="10"/>
     <w:rsid w:val="00C76B05"/>
     <w:rPr>
-      <w:rFonts w:asciiTheme="majorHAnsi" w:eastAsiaTheme="majorEastAsia" w:hAnsiTheme="majorHAnsi" w:cstheme="majorBidi"/>
+      <w:rFonts w:asciiTheme="majorHAnsi" w:hAnsiTheme="majorHAnsi" w:eastAsiaTheme="majorEastAsia" w:cstheme="majorBidi"/>
       <w:spacing w:val="-10"/>
       <w:kern w:val="28"/>
       <w:sz w:val="56"/>
@@ -6302,7 +6363,7 @@
       <w:spacing w:after="0" w:line="240" w:lineRule="auto"/>
     </w:pPr>
     <w:rPr>
-      <w:rFonts w:ascii="Arial" w:eastAsia="Arial" w:hAnsi="Arial" w:cs="Arial"/>
+      <w:rFonts w:ascii="Arial" w:hAnsi="Arial" w:eastAsia="Arial" w:cs="Arial"/>
       <w:kern w:val="0"/>
       <w:sz w:val="20"/>
       <w:szCs w:val="20"/>
@@ -6310,14 +6371,14 @@
       <w14:ligatures w14:val="none"/>
     </w:rPr>
   </w:style>
-  <w:style w:type="character" w:customStyle="1" w:styleId="CommentTextChar">
+  <w:style w:type="character" w:styleId="CommentTextChar" w:customStyle="1">
     <w:name w:val="Comment Text Char"/>
     <w:basedOn w:val="DefaultParagraphFont"/>
     <w:link w:val="CommentText"/>
     <w:uiPriority w:val="99"/>
     <w:rsid w:val="00495E87"/>
     <w:rPr>
-      <w:rFonts w:ascii="Arial" w:eastAsia="Arial" w:hAnsi="Arial" w:cs="Arial"/>
+      <w:rFonts w:ascii="Arial" w:hAnsi="Arial" w:eastAsia="Arial" w:cs="Arial"/>
       <w:kern w:val="0"/>
       <w:sz w:val="20"/>
       <w:szCs w:val="20"/>
@@ -6348,13 +6409,13 @@
       <w:u w:val="single"/>
     </w:rPr>
   </w:style>
-  <w:style w:type="character" w:customStyle="1" w:styleId="Heading1Char">
+  <w:style w:type="character" w:styleId="Heading1Char" w:customStyle="1">
     <w:name w:val="Heading 1 Char"/>
     <w:basedOn w:val="DefaultParagraphFont"/>
     <w:link w:val="Heading1"/>
     <w:rsid w:val="00E12354"/>
     <w:rPr>
-      <w:rFonts w:ascii="Arial" w:eastAsia="Arial" w:hAnsi="Arial" w:cs="Arial"/>
+      <w:rFonts w:ascii="Arial" w:hAnsi="Arial" w:eastAsia="Arial" w:cs="Arial"/>
       <w:kern w:val="0"/>
       <w:sz w:val="40"/>
       <w:szCs w:val="40"/>
@@ -6377,7 +6438,7 @@
       <w:spacing w:after="0" w:line="240" w:lineRule="auto"/>
     </w:pPr>
   </w:style>
-  <w:style w:type="character" w:customStyle="1" w:styleId="HeaderChar">
+  <w:style w:type="character" w:styleId="HeaderChar" w:customStyle="1">
     <w:name w:val="Header Char"/>
     <w:basedOn w:val="DefaultParagraphFont"/>
     <w:link w:val="Header"/>
@@ -6399,7 +6460,7 @@
       <w:spacing w:after="0" w:line="240" w:lineRule="auto"/>
     </w:pPr>
   </w:style>
-  <w:style w:type="character" w:customStyle="1" w:styleId="FooterChar">
+  <w:style w:type="character" w:styleId="FooterChar" w:customStyle="1">
     <w:name w:val="Footer Char"/>
     <w:basedOn w:val="DefaultParagraphFont"/>
     <w:link w:val="Footer"/>
@@ -6419,7 +6480,7 @@
       <w:spacing w:after="160"/>
     </w:pPr>
     <w:rPr>
-      <w:rFonts w:asciiTheme="minorHAnsi" w:eastAsiaTheme="minorHAnsi" w:hAnsiTheme="minorHAnsi" w:cstheme="minorBidi"/>
+      <w:rFonts w:asciiTheme="minorHAnsi" w:hAnsiTheme="minorHAnsi" w:eastAsiaTheme="minorHAnsi" w:cstheme="minorBidi"/>
       <w:b/>
       <w:bCs/>
       <w:kern w:val="2"/>
@@ -6427,7 +6488,7 @@
       <w14:ligatures w14:val="standardContextual"/>
     </w:rPr>
   </w:style>
-  <w:style w:type="character" w:customStyle="1" w:styleId="CommentSubjectChar">
+  <w:style w:type="character" w:styleId="CommentSubjectChar" w:customStyle="1">
     <w:name w:val="Comment Subject Char"/>
     <w:basedOn w:val="CommentTextChar"/>
     <w:link w:val="CommentSubject"/>
@@ -6435,7 +6496,7 @@
     <w:semiHidden/>
     <w:rsid w:val="004834D6"/>
     <w:rPr>
-      <w:rFonts w:ascii="Arial" w:eastAsia="Arial" w:hAnsi="Arial" w:cs="Arial"/>
+      <w:rFonts w:ascii="Arial" w:hAnsi="Arial" w:eastAsia="Arial" w:cs="Arial"/>
       <w:b/>
       <w:bCs/>
       <w:kern w:val="0"/>

</xml_diff>